<commit_message>
#143 and #138: updated pdfs and docx syllabi
</commit_message>
<xml_diff>
--- a/static/documents/docx/syllabus_fa15_gr8906-craft-and-science.docx
+++ b/static/documents/docx/syllabus_fa15_gr8906-craft-and-science.docx
@@ -1,6 +1,6 @@
 
 <file path=word/document.xml><?xml version="1.0" encoding="utf-8"?>
-<w:document xmlns:wpc="http://schemas.microsoft.com/office/word/2010/wordprocessingCanvas" xmlns:cx="http://schemas.microsoft.com/office/drawing/2014/chartex" xmlns:cx1="http://schemas.microsoft.com/office/drawing/2015/9/8/chartex" xmlns:cx2="http://schemas.microsoft.com/office/drawing/2015/10/21/chartex" xmlns:cx3="http://schemas.microsoft.com/office/drawing/2016/5/9/chartex" xmlns:cx4="http://schemas.microsoft.com/office/drawing/2016/5/10/chartex" xmlns:cx5="http://schemas.microsoft.com/office/drawing/2016/5/11/chartex" xmlns:cx6="http://schemas.microsoft.com/office/drawing/2016/5/12/chartex" xmlns:cx7="http://schemas.microsoft.com/office/drawing/2016/5/13/chartex" xmlns:cx8="http://schemas.microsoft.com/office/drawing/2016/5/14/chartex" xmlns:mc="http://schemas.openxmlformats.org/markup-compatibility/2006" xmlns:aink="http://schemas.microsoft.com/office/drawing/2016/ink" xmlns:am3d="http://schemas.microsoft.com/office/drawing/2017/model3d" xmlns:o="urn:schemas-microsoft-com:office:office" xmlns:oel="http://schemas.microsoft.com/office/2019/extlst" xmlns:r="http://schemas.openxmlformats.org/officeDocument/2006/relationships" xmlns:m="http://schemas.openxmlformats.org/officeDocument/2006/math" xmlns:v="urn:schemas-microsoft-com:vml" xmlns:wp14="http://schemas.microsoft.com/office/word/2010/wordprocessingDrawing" xmlns:wp="http://schemas.openxmlformats.org/drawingml/2006/wordprocessingDrawing" xmlns:w10="urn:schemas-microsoft-com:office:word" xmlns:w="http://schemas.openxmlformats.org/wordprocessingml/2006/main" xmlns:w14="http://schemas.microsoft.com/office/word/2010/wordml" xmlns:w15="http://schemas.microsoft.com/office/word/2012/wordml" xmlns:w16cex="http://schemas.microsoft.com/office/word/2018/wordml/cex" xmlns:w16cid="http://schemas.microsoft.com/office/word/2016/wordml/cid" xmlns:w16="http://schemas.microsoft.com/office/word/2018/wordml" xmlns:w16du="http://schemas.microsoft.com/office/word/2023/wordml/word16du" xmlns:w16sdtdh="http://schemas.microsoft.com/office/word/2020/wordml/sdtdatahash" xmlns:w16se="http://schemas.microsoft.com/office/word/2015/wordml/symex" xmlns:wpg="http://schemas.microsoft.com/office/word/2010/wordprocessingGroup" xmlns:wpi="http://schemas.microsoft.com/office/word/2010/wordprocessingInk" xmlns:wne="http://schemas.microsoft.com/office/word/2006/wordml" xmlns:wps="http://schemas.microsoft.com/office/word/2010/wordprocessingShape" mc:Ignorable="w14 w15 w16se w16cid w16 w16cex w16sdtdh w16du wp14">
+<w:document xmlns:wpc="http://schemas.microsoft.com/office/word/2010/wordprocessingCanvas" xmlns:cx="http://schemas.microsoft.com/office/drawing/2014/chartex" xmlns:cx1="http://schemas.microsoft.com/office/drawing/2015/9/8/chartex" xmlns:mc="http://schemas.openxmlformats.org/markup-compatibility/2006" xmlns:o="urn:schemas-microsoft-com:office:office" xmlns:r="http://schemas.openxmlformats.org/officeDocument/2006/relationships" xmlns:m="http://schemas.openxmlformats.org/officeDocument/2006/math" xmlns:v="urn:schemas-microsoft-com:vml" xmlns:wp14="http://schemas.microsoft.com/office/word/2010/wordprocessingDrawing" xmlns:wp="http://schemas.openxmlformats.org/drawingml/2006/wordprocessingDrawing" xmlns:w10="urn:schemas-microsoft-com:office:word" xmlns:w="http://schemas.openxmlformats.org/wordprocessingml/2006/main" xmlns:w14="http://schemas.microsoft.com/office/word/2010/wordml" xmlns:w15="http://schemas.microsoft.com/office/word/2012/wordml" xmlns:w16se="http://schemas.microsoft.com/office/word/2015/wordml/symex" xmlns:wpg="http://schemas.microsoft.com/office/word/2010/wordprocessingGroup" xmlns:wpi="http://schemas.microsoft.com/office/word/2010/wordprocessingInk" xmlns:wne="http://schemas.microsoft.com/office/word/2006/wordml" xmlns:wps="http://schemas.microsoft.com/office/word/2010/wordprocessingShape" mc:Ignorable="w14 w15 w16se wp14">
   <w:background w:color="FFFFFF"/>
   <w:body>
     <w:p>
@@ -177,6 +177,60 @@
         </w:rPr>
         <w:t>Co-Instructors:</w:t>
       </w:r>
+      <w:r>
+        <w:rPr>
+          <w:rFonts w:ascii="Cambria" w:eastAsia="Cambria" w:hAnsi="Cambria" w:cs="Cambria"/>
+          <w:b/>
+          <w:sz w:val="24"/>
+          <w:szCs w:val="24"/>
+        </w:rPr>
+        <w:tab/>
+      </w:r>
+      <w:r>
+        <w:rPr>
+          <w:rFonts w:ascii="Cambria" w:eastAsia="Cambria" w:hAnsi="Cambria" w:cs="Cambria"/>
+          <w:b/>
+          <w:sz w:val="24"/>
+          <w:szCs w:val="24"/>
+        </w:rPr>
+        <w:tab/>
+      </w:r>
+      <w:r>
+        <w:rPr>
+          <w:rFonts w:ascii="Cambria" w:eastAsia="Cambria" w:hAnsi="Cambria" w:cs="Cambria"/>
+          <w:b/>
+          <w:sz w:val="24"/>
+          <w:szCs w:val="24"/>
+        </w:rPr>
+        <w:tab/>
+      </w:r>
+      <w:r>
+        <w:rPr>
+          <w:rFonts w:ascii="Cambria" w:eastAsia="Cambria" w:hAnsi="Cambria" w:cs="Cambria"/>
+          <w:b/>
+          <w:sz w:val="24"/>
+          <w:szCs w:val="24"/>
+        </w:rPr>
+        <w:tab/>
+      </w:r>
+      <w:r>
+        <w:rPr>
+          <w:rFonts w:ascii="Cambria" w:eastAsia="Cambria" w:hAnsi="Cambria" w:cs="Cambria"/>
+          <w:b/>
+          <w:sz w:val="24"/>
+          <w:szCs w:val="24"/>
+        </w:rPr>
+        <w:tab/>
+      </w:r>
+      <w:r>
+        <w:rPr>
+          <w:rFonts w:ascii="Cambria" w:eastAsia="Cambria" w:hAnsi="Cambria" w:cs="Cambria"/>
+          <w:b/>
+          <w:sz w:val="24"/>
+          <w:szCs w:val="24"/>
+        </w:rPr>
+        <w:tab/>
+      </w:r>
     </w:p>
     <w:p>
       <w:pPr>
@@ -203,6 +257,54 @@
         </w:rPr>
         <w:t>Prof. Pamela Smith</w:t>
       </w:r>
+      <w:r>
+        <w:rPr>
+          <w:rFonts w:ascii="Cambria" w:eastAsia="Cambria" w:hAnsi="Cambria" w:cs="Cambria"/>
+          <w:sz w:val="24"/>
+          <w:szCs w:val="24"/>
+        </w:rPr>
+        <w:tab/>
+      </w:r>
+      <w:r>
+        <w:rPr>
+          <w:rFonts w:ascii="Cambria" w:eastAsia="Cambria" w:hAnsi="Cambria" w:cs="Cambria"/>
+          <w:sz w:val="24"/>
+          <w:szCs w:val="24"/>
+        </w:rPr>
+        <w:tab/>
+      </w:r>
+      <w:r>
+        <w:rPr>
+          <w:rFonts w:ascii="Cambria" w:eastAsia="Cambria" w:hAnsi="Cambria" w:cs="Cambria"/>
+          <w:sz w:val="24"/>
+          <w:szCs w:val="24"/>
+        </w:rPr>
+        <w:tab/>
+      </w:r>
+      <w:r>
+        <w:rPr>
+          <w:rFonts w:ascii="Cambria" w:eastAsia="Cambria" w:hAnsi="Cambria" w:cs="Cambria"/>
+          <w:sz w:val="24"/>
+          <w:szCs w:val="24"/>
+        </w:rPr>
+        <w:tab/>
+      </w:r>
+      <w:r>
+        <w:rPr>
+          <w:rFonts w:ascii="Cambria" w:eastAsia="Cambria" w:hAnsi="Cambria" w:cs="Cambria"/>
+          <w:sz w:val="24"/>
+          <w:szCs w:val="24"/>
+        </w:rPr>
+        <w:tab/>
+      </w:r>
+      <w:r>
+        <w:rPr>
+          <w:rFonts w:ascii="Cambria" w:eastAsia="Cambria" w:hAnsi="Cambria" w:cs="Cambria"/>
+          <w:sz w:val="24"/>
+          <w:szCs w:val="24"/>
+        </w:rPr>
+        <w:tab/>
+      </w:r>
     </w:p>
     <w:p>
       <w:pPr>
@@ -236,7 +338,65 @@
           <w:sz w:val="24"/>
           <w:szCs w:val="24"/>
         </w:rPr>
-        <w:t xml:space="preserve">: Fayerweather 605  </w:t>
+        <w:t xml:space="preserve">: </w:t>
+      </w:r>
+      <w:proofErr w:type="spellStart"/>
+      <w:r>
+        <w:rPr>
+          <w:rFonts w:ascii="Cambria" w:eastAsia="Cambria" w:hAnsi="Cambria" w:cs="Cambria"/>
+          <w:sz w:val="24"/>
+          <w:szCs w:val="24"/>
+        </w:rPr>
+        <w:t>Fayerweather</w:t>
+      </w:r>
+      <w:proofErr w:type="spellEnd"/>
+      <w:r>
+        <w:rPr>
+          <w:rFonts w:ascii="Cambria" w:eastAsia="Cambria" w:hAnsi="Cambria" w:cs="Cambria"/>
+          <w:sz w:val="24"/>
+          <w:szCs w:val="24"/>
+        </w:rPr>
+        <w:t xml:space="preserve"> 605  </w:t>
+      </w:r>
+      <w:r>
+        <w:rPr>
+          <w:rFonts w:ascii="Cambria" w:eastAsia="Cambria" w:hAnsi="Cambria" w:cs="Cambria"/>
+          <w:sz w:val="24"/>
+          <w:szCs w:val="24"/>
+        </w:rPr>
+        <w:tab/>
+      </w:r>
+      <w:r>
+        <w:rPr>
+          <w:rFonts w:ascii="Cambria" w:eastAsia="Cambria" w:hAnsi="Cambria" w:cs="Cambria"/>
+          <w:sz w:val="24"/>
+          <w:szCs w:val="24"/>
+        </w:rPr>
+        <w:tab/>
+      </w:r>
+      <w:r>
+        <w:rPr>
+          <w:rFonts w:ascii="Cambria" w:eastAsia="Cambria" w:hAnsi="Cambria" w:cs="Cambria"/>
+          <w:sz w:val="24"/>
+          <w:szCs w:val="24"/>
+        </w:rPr>
+        <w:tab/>
+      </w:r>
+      <w:r>
+        <w:rPr>
+          <w:rFonts w:ascii="Cambria" w:eastAsia="Cambria" w:hAnsi="Cambria" w:cs="Cambria"/>
+          <w:sz w:val="24"/>
+          <w:szCs w:val="24"/>
+        </w:rPr>
+        <w:tab/>
+      </w:r>
+      <w:r>
+        <w:rPr>
+          <w:rFonts w:ascii="Cambria" w:eastAsia="Cambria" w:hAnsi="Cambria" w:cs="Cambria"/>
+          <w:sz w:val="24"/>
+          <w:szCs w:val="24"/>
+        </w:rPr>
+        <w:tab/>
       </w:r>
     </w:p>
     <w:p>
@@ -280,7 +440,74 @@
           <w:sz w:val="24"/>
           <w:szCs w:val="24"/>
         </w:rPr>
-        <w:t>Dr. Donna Bilak</w:t>
+        <w:t xml:space="preserve">Dr. Donna </w:t>
+      </w:r>
+      <w:proofErr w:type="spellStart"/>
+      <w:r>
+        <w:rPr>
+          <w:rFonts w:ascii="Cambria" w:eastAsia="Cambria" w:hAnsi="Cambria" w:cs="Cambria"/>
+          <w:sz w:val="24"/>
+          <w:szCs w:val="24"/>
+        </w:rPr>
+        <w:t>Bilak</w:t>
+      </w:r>
+      <w:proofErr w:type="spellEnd"/>
+      <w:r>
+        <w:rPr>
+          <w:rFonts w:ascii="Cambria" w:eastAsia="Cambria" w:hAnsi="Cambria" w:cs="Cambria"/>
+          <w:sz w:val="24"/>
+          <w:szCs w:val="24"/>
+        </w:rPr>
+        <w:tab/>
+      </w:r>
+      <w:r>
+        <w:rPr>
+          <w:rFonts w:ascii="Cambria" w:eastAsia="Cambria" w:hAnsi="Cambria" w:cs="Cambria"/>
+          <w:sz w:val="24"/>
+          <w:szCs w:val="24"/>
+        </w:rPr>
+        <w:tab/>
+      </w:r>
+      <w:r>
+        <w:rPr>
+          <w:rFonts w:ascii="Cambria" w:eastAsia="Cambria" w:hAnsi="Cambria" w:cs="Cambria"/>
+          <w:sz w:val="24"/>
+          <w:szCs w:val="24"/>
+        </w:rPr>
+        <w:tab/>
+      </w:r>
+      <w:r>
+        <w:rPr>
+          <w:rFonts w:ascii="Cambria" w:eastAsia="Cambria" w:hAnsi="Cambria" w:cs="Cambria"/>
+          <w:sz w:val="24"/>
+          <w:szCs w:val="24"/>
+        </w:rPr>
+        <w:tab/>
+      </w:r>
+      <w:r>
+        <w:rPr>
+          <w:rFonts w:ascii="Cambria" w:eastAsia="Cambria" w:hAnsi="Cambria" w:cs="Cambria"/>
+          <w:sz w:val="24"/>
+          <w:szCs w:val="24"/>
+        </w:rPr>
+        <w:tab/>
+      </w:r>
+      <w:r>
+        <w:rPr>
+          <w:rFonts w:ascii="Cambria" w:eastAsia="Cambria" w:hAnsi="Cambria" w:cs="Cambria"/>
+          <w:sz w:val="24"/>
+          <w:szCs w:val="24"/>
+        </w:rPr>
+        <w:tab/>
+      </w:r>
+      <w:r>
+        <w:rPr>
+          <w:rFonts w:ascii="Cambria" w:eastAsia="Cambria" w:hAnsi="Cambria" w:cs="Cambria"/>
+          <w:b/>
+          <w:sz w:val="24"/>
+          <w:szCs w:val="24"/>
+        </w:rPr>
+        <w:t>M&amp;K Project Manager:</w:t>
       </w:r>
     </w:p>
     <w:p>
@@ -315,7 +542,65 @@
           <w:sz w:val="24"/>
           <w:szCs w:val="24"/>
         </w:rPr>
-        <w:t xml:space="preserve"> Heyman Center B206   </w:t>
+        <w:t xml:space="preserve"> </w:t>
+      </w:r>
+      <w:proofErr w:type="spellStart"/>
+      <w:r>
+        <w:rPr>
+          <w:rFonts w:ascii="Cambria" w:eastAsia="Cambria" w:hAnsi="Cambria" w:cs="Cambria"/>
+          <w:sz w:val="24"/>
+          <w:szCs w:val="24"/>
+        </w:rPr>
+        <w:t>Heyman</w:t>
+      </w:r>
+      <w:proofErr w:type="spellEnd"/>
+      <w:r>
+        <w:rPr>
+          <w:rFonts w:ascii="Cambria" w:eastAsia="Cambria" w:hAnsi="Cambria" w:cs="Cambria"/>
+          <w:sz w:val="24"/>
+          <w:szCs w:val="24"/>
+        </w:rPr>
+        <w:t xml:space="preserve"> Center B206   </w:t>
+      </w:r>
+      <w:r>
+        <w:rPr>
+          <w:rFonts w:ascii="Cambria" w:eastAsia="Cambria" w:hAnsi="Cambria" w:cs="Cambria"/>
+          <w:sz w:val="24"/>
+          <w:szCs w:val="24"/>
+        </w:rPr>
+        <w:tab/>
+      </w:r>
+      <w:r>
+        <w:rPr>
+          <w:rFonts w:ascii="Cambria" w:eastAsia="Cambria" w:hAnsi="Cambria" w:cs="Cambria"/>
+          <w:sz w:val="24"/>
+          <w:szCs w:val="24"/>
+        </w:rPr>
+        <w:tab/>
+      </w:r>
+      <w:r>
+        <w:rPr>
+          <w:rFonts w:ascii="Cambria" w:eastAsia="Cambria" w:hAnsi="Cambria" w:cs="Cambria"/>
+          <w:sz w:val="24"/>
+          <w:szCs w:val="24"/>
+        </w:rPr>
+        <w:tab/>
+      </w:r>
+      <w:r>
+        <w:rPr>
+          <w:rFonts w:ascii="Cambria" w:eastAsia="Cambria" w:hAnsi="Cambria" w:cs="Cambria"/>
+          <w:sz w:val="24"/>
+          <w:szCs w:val="24"/>
+        </w:rPr>
+        <w:tab/>
+      </w:r>
+      <w:r>
+        <w:rPr>
+          <w:rFonts w:ascii="Cambria" w:eastAsia="Cambria" w:hAnsi="Cambria" w:cs="Cambria"/>
+          <w:sz w:val="24"/>
+          <w:szCs w:val="24"/>
+        </w:rPr>
+        <w:t>Naomi Rosenkranz</w:t>
       </w:r>
     </w:p>
     <w:p>
@@ -379,6 +664,74 @@
         </w:rPr>
         <w:t xml:space="preserve"> </w:t>
       </w:r>
+      <w:r>
+        <w:rPr>
+          <w:rFonts w:ascii="Cambria" w:eastAsia="Cambria" w:hAnsi="Cambria" w:cs="Cambria"/>
+          <w:sz w:val="24"/>
+          <w:szCs w:val="24"/>
+        </w:rPr>
+        <w:tab/>
+      </w:r>
+      <w:r>
+        <w:rPr>
+          <w:rFonts w:ascii="Cambria" w:eastAsia="Cambria" w:hAnsi="Cambria" w:cs="Cambria"/>
+          <w:sz w:val="24"/>
+          <w:szCs w:val="24"/>
+        </w:rPr>
+        <w:tab/>
+      </w:r>
+      <w:r>
+        <w:rPr>
+          <w:rFonts w:ascii="Cambria" w:eastAsia="Cambria" w:hAnsi="Cambria" w:cs="Cambria"/>
+          <w:sz w:val="24"/>
+          <w:szCs w:val="24"/>
+        </w:rPr>
+        <w:tab/>
+      </w:r>
+      <w:r>
+        <w:rPr>
+          <w:rFonts w:ascii="Cambria" w:eastAsia="Cambria" w:hAnsi="Cambria" w:cs="Cambria"/>
+          <w:sz w:val="24"/>
+          <w:szCs w:val="24"/>
+        </w:rPr>
+        <w:tab/>
+      </w:r>
+      <w:r>
+        <w:rPr>
+          <w:rFonts w:ascii="Cambria" w:eastAsia="Cambria" w:hAnsi="Cambria" w:cs="Cambria"/>
+          <w:sz w:val="24"/>
+          <w:szCs w:val="24"/>
+        </w:rPr>
+        <w:tab/>
+      </w:r>
+      <w:r>
+        <w:rPr>
+          <w:rFonts w:ascii="Cambria" w:eastAsia="Cambria" w:hAnsi="Cambria" w:cs="Cambria"/>
+          <w:sz w:val="24"/>
+          <w:szCs w:val="24"/>
+        </w:rPr>
+        <w:tab/>
+      </w:r>
+      <w:r>
+        <w:rPr>
+          <w:rFonts w:ascii="Cambria" w:eastAsia="Cambria" w:hAnsi="Cambria" w:cs="Cambria"/>
+          <w:b/>
+          <w:sz w:val="24"/>
+          <w:szCs w:val="24"/>
+        </w:rPr>
+        <w:t>Lab A</w:t>
+      </w:r>
+      <w:r>
+        <w:rPr>
+          <w:rFonts w:ascii="Cambria" w:eastAsia="Cambria" w:hAnsi="Cambria" w:cs="Cambria"/>
+          <w:b/>
+          <w:sz w:val="24"/>
+          <w:szCs w:val="24"/>
+        </w:rPr>
+        <w:t>ssistant:</w:t>
+      </w:r>
+      <w:bookmarkStart w:id="1" w:name="_GoBack"/>
+      <w:bookmarkEnd w:id="1"/>
     </w:p>
     <w:p>
       <w:pPr>
@@ -412,7 +765,75 @@
           <w:sz w:val="24"/>
           <w:szCs w:val="24"/>
         </w:rPr>
-        <w:t xml:space="preserve"> Heyman Center B206</w:t>
+        <w:t xml:space="preserve"> </w:t>
+      </w:r>
+      <w:proofErr w:type="spellStart"/>
+      <w:r>
+        <w:rPr>
+          <w:rFonts w:ascii="Cambria" w:eastAsia="Cambria" w:hAnsi="Cambria" w:cs="Cambria"/>
+          <w:sz w:val="24"/>
+          <w:szCs w:val="24"/>
+        </w:rPr>
+        <w:t>Heyman</w:t>
+      </w:r>
+      <w:proofErr w:type="spellEnd"/>
+      <w:r>
+        <w:rPr>
+          <w:rFonts w:ascii="Cambria" w:eastAsia="Cambria" w:hAnsi="Cambria" w:cs="Cambria"/>
+          <w:sz w:val="24"/>
+          <w:szCs w:val="24"/>
+        </w:rPr>
+        <w:t xml:space="preserve"> Center B206</w:t>
+      </w:r>
+      <w:r>
+        <w:rPr>
+          <w:rFonts w:ascii="Cambria" w:eastAsia="Cambria" w:hAnsi="Cambria" w:cs="Cambria"/>
+          <w:sz w:val="24"/>
+          <w:szCs w:val="24"/>
+        </w:rPr>
+        <w:tab/>
+      </w:r>
+      <w:r>
+        <w:rPr>
+          <w:rFonts w:ascii="Cambria" w:eastAsia="Cambria" w:hAnsi="Cambria" w:cs="Cambria"/>
+          <w:sz w:val="24"/>
+          <w:szCs w:val="24"/>
+        </w:rPr>
+        <w:tab/>
+      </w:r>
+      <w:r>
+        <w:rPr>
+          <w:rFonts w:ascii="Cambria" w:eastAsia="Cambria" w:hAnsi="Cambria" w:cs="Cambria"/>
+          <w:sz w:val="24"/>
+          <w:szCs w:val="24"/>
+        </w:rPr>
+        <w:tab/>
+      </w:r>
+      <w:r>
+        <w:rPr>
+          <w:rFonts w:ascii="Cambria" w:eastAsia="Cambria" w:hAnsi="Cambria" w:cs="Cambria"/>
+          <w:sz w:val="24"/>
+          <w:szCs w:val="24"/>
+        </w:rPr>
+        <w:tab/>
+      </w:r>
+      <w:proofErr w:type="spellStart"/>
+      <w:r>
+        <w:rPr>
+          <w:rFonts w:ascii="Cambria" w:eastAsia="Cambria" w:hAnsi="Cambria" w:cs="Cambria"/>
+          <w:sz w:val="24"/>
+          <w:szCs w:val="24"/>
+        </w:rPr>
+        <w:t>Nilam</w:t>
+      </w:r>
+      <w:proofErr w:type="spellEnd"/>
+      <w:r>
+        <w:rPr>
+          <w:rFonts w:ascii="Cambria" w:eastAsia="Cambria" w:hAnsi="Cambria" w:cs="Cambria"/>
+          <w:sz w:val="24"/>
+          <w:szCs w:val="24"/>
+        </w:rPr>
+        <w:t xml:space="preserve"> Patel</w:t>
       </w:r>
     </w:p>
     <w:p>
@@ -458,6 +879,62 @@
         </w:rPr>
         <w:t xml:space="preserve">Dr. Joel Klein </w:t>
       </w:r>
+      <w:r>
+        <w:rPr>
+          <w:rFonts w:ascii="Cambria" w:eastAsia="Cambria" w:hAnsi="Cambria" w:cs="Cambria"/>
+          <w:sz w:val="24"/>
+          <w:szCs w:val="24"/>
+        </w:rPr>
+        <w:tab/>
+      </w:r>
+      <w:r>
+        <w:rPr>
+          <w:rFonts w:ascii="Cambria" w:eastAsia="Cambria" w:hAnsi="Cambria" w:cs="Cambria"/>
+          <w:sz w:val="24"/>
+          <w:szCs w:val="24"/>
+        </w:rPr>
+        <w:tab/>
+      </w:r>
+      <w:r>
+        <w:rPr>
+          <w:rFonts w:ascii="Cambria" w:eastAsia="Cambria" w:hAnsi="Cambria" w:cs="Cambria"/>
+          <w:sz w:val="24"/>
+          <w:szCs w:val="24"/>
+        </w:rPr>
+        <w:tab/>
+      </w:r>
+      <w:r>
+        <w:rPr>
+          <w:rFonts w:ascii="Cambria" w:eastAsia="Cambria" w:hAnsi="Cambria" w:cs="Cambria"/>
+          <w:sz w:val="24"/>
+          <w:szCs w:val="24"/>
+        </w:rPr>
+        <w:tab/>
+      </w:r>
+      <w:r>
+        <w:rPr>
+          <w:rFonts w:ascii="Cambria" w:eastAsia="Cambria" w:hAnsi="Cambria" w:cs="Cambria"/>
+          <w:sz w:val="24"/>
+          <w:szCs w:val="24"/>
+        </w:rPr>
+        <w:tab/>
+      </w:r>
+      <w:r>
+        <w:rPr>
+          <w:rFonts w:ascii="Cambria" w:eastAsia="Cambria" w:hAnsi="Cambria" w:cs="Cambria"/>
+          <w:sz w:val="24"/>
+          <w:szCs w:val="24"/>
+        </w:rPr>
+        <w:tab/>
+      </w:r>
+      <w:r>
+        <w:rPr>
+          <w:rFonts w:ascii="Cambria" w:eastAsia="Cambria" w:hAnsi="Cambria" w:cs="Cambria"/>
+          <w:sz w:val="24"/>
+          <w:szCs w:val="24"/>
+        </w:rPr>
+        <w:tab/>
+      </w:r>
     </w:p>
     <w:p>
       <w:pPr>
@@ -491,7 +968,57 @@
           <w:sz w:val="24"/>
           <w:szCs w:val="24"/>
         </w:rPr>
-        <w:t xml:space="preserve"> Heyman Center B206</w:t>
+        <w:t xml:space="preserve"> </w:t>
+      </w:r>
+      <w:proofErr w:type="spellStart"/>
+      <w:r>
+        <w:rPr>
+          <w:rFonts w:ascii="Cambria" w:eastAsia="Cambria" w:hAnsi="Cambria" w:cs="Cambria"/>
+          <w:sz w:val="24"/>
+          <w:szCs w:val="24"/>
+        </w:rPr>
+        <w:t>Heyman</w:t>
+      </w:r>
+      <w:proofErr w:type="spellEnd"/>
+      <w:r>
+        <w:rPr>
+          <w:rFonts w:ascii="Cambria" w:eastAsia="Cambria" w:hAnsi="Cambria" w:cs="Cambria"/>
+          <w:sz w:val="24"/>
+          <w:szCs w:val="24"/>
+        </w:rPr>
+        <w:t xml:space="preserve"> Center B206</w:t>
+      </w:r>
+      <w:r>
+        <w:rPr>
+          <w:rFonts w:ascii="Cambria" w:eastAsia="Cambria" w:hAnsi="Cambria" w:cs="Cambria"/>
+          <w:sz w:val="24"/>
+          <w:szCs w:val="24"/>
+        </w:rPr>
+        <w:tab/>
+      </w:r>
+      <w:r>
+        <w:rPr>
+          <w:rFonts w:ascii="Cambria" w:eastAsia="Cambria" w:hAnsi="Cambria" w:cs="Cambria"/>
+          <w:sz w:val="24"/>
+          <w:szCs w:val="24"/>
+        </w:rPr>
+        <w:tab/>
+      </w:r>
+      <w:r>
+        <w:rPr>
+          <w:rFonts w:ascii="Cambria" w:eastAsia="Cambria" w:hAnsi="Cambria" w:cs="Cambria"/>
+          <w:sz w:val="24"/>
+          <w:szCs w:val="24"/>
+        </w:rPr>
+        <w:tab/>
+      </w:r>
+      <w:r>
+        <w:rPr>
+          <w:rFonts w:ascii="Cambria" w:eastAsia="Cambria" w:hAnsi="Cambria" w:cs="Cambria"/>
+          <w:sz w:val="24"/>
+          <w:szCs w:val="24"/>
+        </w:rPr>
+        <w:tab/>
       </w:r>
     </w:p>
     <w:p>
@@ -534,7 +1061,24 @@
           <w:sz w:val="24"/>
           <w:szCs w:val="24"/>
         </w:rPr>
-        <w:t xml:space="preserve">This course will study the materials, techniques, settings, and meanings of skilled craft and artistic practices in the early modern period (1350-1750) </w:t>
+        <w:t xml:space="preserve">This course will study the materials, techniques, settings, and meanings of skilled craft and artistic practices in the early modern period (1350-1750) in order to reflect upon a series of issues, including craft knowledge and artisanal epistemology; the intersections between craft and science; and questions of historical methodology </w:t>
+      </w:r>
+      <w:r>
+        <w:rPr>
+          <w:rFonts w:ascii="Cambria" w:eastAsia="Cambria" w:hAnsi="Cambria" w:cs="Cambria"/>
+          <w:sz w:val="24"/>
+          <w:szCs w:val="24"/>
+          <w:u w:val="single"/>
+        </w:rPr>
+        <w:t>and</w:t>
+      </w:r>
+      <w:r>
+        <w:rPr>
+          <w:rFonts w:ascii="Cambria" w:eastAsia="Cambria" w:hAnsi="Cambria" w:cs="Cambria"/>
+          <w:sz w:val="24"/>
+          <w:szCs w:val="24"/>
+        </w:rPr>
+        <w:t xml:space="preserve"> evidence in the </w:t>
       </w:r>
       <w:proofErr w:type="gramStart"/>
       <w:r>
@@ -543,7 +1087,7 @@
           <w:sz w:val="24"/>
           <w:szCs w:val="24"/>
         </w:rPr>
-        <w:t>in order to</w:t>
+        <w:t>reconstruction</w:t>
       </w:r>
       <w:proofErr w:type="gramEnd"/>
       <w:r>
@@ -552,24 +1096,7 @@
           <w:sz w:val="24"/>
           <w:szCs w:val="24"/>
         </w:rPr>
-        <w:t xml:space="preserve"> reflect upon a series of issues, including craft knowledge and artisanal epistemology; the intersections between craft and science; and questions of historical methodology </w:t>
-      </w:r>
-      <w:r>
-        <w:rPr>
-          <w:rFonts w:ascii="Cambria" w:eastAsia="Cambria" w:hAnsi="Cambria" w:cs="Cambria"/>
-          <w:sz w:val="24"/>
-          <w:szCs w:val="24"/>
-          <w:u w:val="single"/>
-        </w:rPr>
-        <w:t>and</w:t>
-      </w:r>
-      <w:r>
-        <w:rPr>
-          <w:rFonts w:ascii="Cambria" w:eastAsia="Cambria" w:hAnsi="Cambria" w:cs="Cambria"/>
-          <w:sz w:val="24"/>
-          <w:szCs w:val="24"/>
-        </w:rPr>
-        <w:t xml:space="preserve"> evidence in the reconstruction of historical experience. The course will be run as a “Laboratory Seminar” with discussions of primary and secondary materials, as well as hands-on laboratory work. This course is one component of the Making and Knowing Project of the</w:t>
+        <w:t xml:space="preserve"> of historical experience. The course will be run as a “Laboratory Seminar” with discussions of primary and secondary materials, as well as hands-on laboratory work. This course is one component of the Making and Knowing Project of the</w:t>
       </w:r>
       <w:hyperlink r:id="rId7">
         <w:r>
@@ -722,7 +1249,7 @@
           <w:sz w:val="24"/>
           <w:szCs w:val="24"/>
         </w:rPr>
-        <w:t>Students are encouraged to take this course both semesters (or more</w:t>
+        <w:t xml:space="preserve">Students are encouraged to take this course </w:t>
       </w:r>
       <w:proofErr w:type="gramStart"/>
       <w:r>
@@ -731,7 +1258,7 @@
           <w:sz w:val="24"/>
           <w:szCs w:val="24"/>
         </w:rPr>
-        <w:t>), but</w:t>
+        <w:t>both semesters (or</w:t>
       </w:r>
       <w:proofErr w:type="gramEnd"/>
       <w:r>
@@ -740,7 +1267,7 @@
           <w:sz w:val="24"/>
           <w:szCs w:val="24"/>
         </w:rPr>
-        <w:t xml:space="preserve"> will receive full credit only once.  Different laboratory work and readings will be carried out each semester.</w:t>
+        <w:t xml:space="preserve"> more), but will receive full credit only once.  Different laboratory work and readings will be carried out each semester.</w:t>
       </w:r>
     </w:p>
     <w:p>
@@ -869,25 +1396,7 @@
           <w:sz w:val="24"/>
           <w:szCs w:val="24"/>
         </w:rPr>
-        <w:t xml:space="preserve"> Ms. Fr. 640. Students will contribute to the research on Ms. Fr. 640 by finding and comparing contemporaneous primary sources and discussing their value for a better understanding of the recipes and methods described in </w:t>
-      </w:r>
-      <w:proofErr w:type="gramStart"/>
-      <w:r>
-        <w:rPr>
-          <w:rFonts w:ascii="Cambria" w:eastAsia="Cambria" w:hAnsi="Cambria" w:cs="Cambria"/>
-          <w:sz w:val="24"/>
-          <w:szCs w:val="24"/>
-        </w:rPr>
-        <w:t>the Ms</w:t>
-      </w:r>
-      <w:proofErr w:type="gramEnd"/>
-      <w:r>
-        <w:rPr>
-          <w:rFonts w:ascii="Cambria" w:eastAsia="Cambria" w:hAnsi="Cambria" w:cs="Cambria"/>
-          <w:sz w:val="24"/>
-          <w:szCs w:val="24"/>
-        </w:rPr>
-        <w:t xml:space="preserve">. Fr. 640. At the same time, a series of introductory lab sessions on making and materials will be conducted. The course will then turn to the reconstruction of the </w:t>
+        <w:t xml:space="preserve"> Ms. Fr. 640. Students will contribute to the research on Ms. Fr. 640 by finding and comparing contemporaneous primary sources and discussing their value for a better understanding of the recipes and methods described in the Ms. Fr. 640. At the same time, a series of introductory lab sessions on making and materials will be conducted. The course will then turn to the reconstruction of the </w:t>
       </w:r>
       <w:r>
         <w:rPr>
@@ -896,25 +1405,7 @@
           <w:szCs w:val="24"/>
         </w:rPr>
         <w:lastRenderedPageBreak/>
-        <w:t xml:space="preserve">techniques in Ms. Fr. 640.  Using a transcription and English translation, the laboratory portion of the course will focus each year on a single set of related techniques described in the manuscript. In 2014-15, the focus was on mold-making and metalworking, including sand and plaster casting. In 2015-16, the focus is on color making, including dyeing and painting pigments, coloring </w:t>
-      </w:r>
-      <w:proofErr w:type="gramStart"/>
-      <w:r>
-        <w:rPr>
-          <w:rFonts w:ascii="Cambria" w:eastAsia="Cambria" w:hAnsi="Cambria" w:cs="Cambria"/>
-          <w:sz w:val="24"/>
-          <w:szCs w:val="24"/>
-        </w:rPr>
-        <w:t>woods</w:t>
-      </w:r>
-      <w:proofErr w:type="gramEnd"/>
-      <w:r>
-        <w:rPr>
-          <w:rFonts w:ascii="Cambria" w:eastAsia="Cambria" w:hAnsi="Cambria" w:cs="Cambria"/>
-          <w:sz w:val="24"/>
-          <w:szCs w:val="24"/>
-        </w:rPr>
-        <w:t xml:space="preserve"> and metals, varnishes, and artificial gem making.</w:t>
+        <w:t>techniques in Ms. Fr. 640.  Using a transcription and English translation, the laboratory portion of the course will focus each year on a single set of related techniques described in the manuscript. In 2014-15, the focus was on mold-making and metalworking, including sand and plaster casting. In 2015-16, the focus is on color making, including dyeing and painting pigments, coloring woods and metals, varnishes, and artificial gem making.</w:t>
       </w:r>
     </w:p>
     <w:p>
@@ -1017,7 +1508,7 @@
           <w:sz w:val="24"/>
           <w:szCs w:val="24"/>
         </w:rPr>
-        <w:t xml:space="preserve">, an international meeting of experts in colors and color-making (Working Group Meeting) will be held at Columbia </w:t>
+        <w:t xml:space="preserve">, an international meeting of experts in colors and color-making (Working Group Meeting) </w:t>
       </w:r>
       <w:proofErr w:type="gramStart"/>
       <w:r>
@@ -1026,7 +1517,7 @@
           <w:sz w:val="24"/>
           <w:szCs w:val="24"/>
         </w:rPr>
-        <w:t>in order to</w:t>
+        <w:t>will be held</w:t>
       </w:r>
       <w:proofErr w:type="gramEnd"/>
       <w:r>
@@ -1035,7 +1526,7 @@
           <w:sz w:val="24"/>
           <w:szCs w:val="24"/>
         </w:rPr>
-        <w:t xml:space="preserve"> review the progress made on the project. Students from both semesters will be expected to present at this meeting.  </w:t>
+        <w:t xml:space="preserve"> at Columbia in order to review the progress made on the project. Students from both semesters will be expected to present at this meeting.  </w:t>
       </w:r>
     </w:p>
     <w:p>
@@ -1077,7 +1568,7 @@
           <w:sz w:val="24"/>
           <w:szCs w:val="24"/>
         </w:rPr>
-        <w:t xml:space="preserve">On June 6-24, 2016, a Renaissance French Paleography and data visualization seminar will be offered at Columbia </w:t>
+        <w:t xml:space="preserve">On June 6-24, 2016, a Renaissance French Paleography and data visualization seminar will be offered at Columbia in order to finalize the digital version of the manuscript transcription and </w:t>
       </w:r>
       <w:proofErr w:type="gramStart"/>
       <w:r>
@@ -1086,7 +1577,7 @@
           <w:sz w:val="24"/>
           <w:szCs w:val="24"/>
         </w:rPr>
-        <w:t>in order to</w:t>
+        <w:t>translation  for</w:t>
       </w:r>
       <w:proofErr w:type="gramEnd"/>
       <w:r>
@@ -1095,7 +1586,7 @@
           <w:sz w:val="24"/>
           <w:szCs w:val="24"/>
         </w:rPr>
-        <w:t xml:space="preserve"> finalize the digital version of the manuscript transcription and translation  for publication, and to explore the possibilities for data visualization. </w:t>
+        <w:t xml:space="preserve"> publication, and to explore the possibilities for data visualization. </w:t>
       </w:r>
     </w:p>
     <w:p>
@@ -1190,7 +1681,7 @@
           <w:sz w:val="24"/>
           <w:szCs w:val="24"/>
         </w:rPr>
-        <w:t xml:space="preserve">All students are expected to come prepared for </w:t>
+        <w:t xml:space="preserve">All students </w:t>
       </w:r>
       <w:proofErr w:type="gramStart"/>
       <w:r>
@@ -1199,7 +1690,7 @@
           <w:sz w:val="24"/>
           <w:szCs w:val="24"/>
         </w:rPr>
-        <w:t>discussion</w:t>
+        <w:t>are expected</w:t>
       </w:r>
       <w:proofErr w:type="gramEnd"/>
       <w:r>
@@ -1208,7 +1699,7 @@
           <w:sz w:val="24"/>
           <w:szCs w:val="24"/>
         </w:rPr>
-        <w:t xml:space="preserve">. </w:t>
+        <w:t xml:space="preserve"> to come prepared for discussion. </w:t>
       </w:r>
       <w:r>
         <w:rPr>
@@ -1631,43 +2122,7 @@
           <w:sz w:val="24"/>
           <w:szCs w:val="24"/>
         </w:rPr>
-        <w:t xml:space="preserve">Working in groups, students will contribute three short annotation essays (750-3000 words) to the critical edition, </w:t>
-      </w:r>
-      <w:proofErr w:type="gramStart"/>
-      <w:r>
-        <w:rPr>
-          <w:rFonts w:ascii="Cambria" w:eastAsia="Cambria" w:hAnsi="Cambria" w:cs="Cambria"/>
-          <w:sz w:val="24"/>
-          <w:szCs w:val="24"/>
-        </w:rPr>
-        <w:t>similar to</w:t>
-      </w:r>
-      <w:proofErr w:type="gramEnd"/>
-      <w:r>
-        <w:rPr>
-          <w:rFonts w:ascii="Cambria" w:eastAsia="Cambria" w:hAnsi="Cambria" w:cs="Cambria"/>
-          <w:sz w:val="24"/>
-          <w:szCs w:val="24"/>
-        </w:rPr>
-        <w:t xml:space="preserve"> a catalog entry for an exhibition. These essays will make use of a whole range of visual and textual </w:t>
-      </w:r>
-      <w:proofErr w:type="gramStart"/>
-      <w:r>
-        <w:rPr>
-          <w:rFonts w:ascii="Cambria" w:eastAsia="Cambria" w:hAnsi="Cambria" w:cs="Cambria"/>
-          <w:sz w:val="24"/>
-          <w:szCs w:val="24"/>
-        </w:rPr>
-        <w:t>sources, and</w:t>
-      </w:r>
-      <w:proofErr w:type="gramEnd"/>
-      <w:r>
-        <w:rPr>
-          <w:rFonts w:ascii="Cambria" w:eastAsia="Cambria" w:hAnsi="Cambria" w:cs="Cambria"/>
-          <w:sz w:val="24"/>
-          <w:szCs w:val="24"/>
-        </w:rPr>
-        <w:t xml:space="preserve"> will integrate the students’ laboratory experiences into a written or visual presentation that makes an argument about what research (both textual and material) into the recipe revealed about process, materials, sixteenth-century culture and society, or the identity of the author. One of the most important components of this assignment is the research that students will undertake on the relationship of recipes in Ms. Fr. 640 to other earlier and contemporaneous recipe </w:t>
+        <w:t xml:space="preserve">Working in groups, students will contribute three short annotation essays (750-3000 words) to the critical edition, similar to a catalog entry for an exhibition. These essays will make use of a whole range of visual and textual sources, and will integrate the students’ laboratory experiences into a written or visual presentation that makes an argument about what research (both textual and material) into the recipe revealed about process, materials, sixteenth-century culture and society, or the identity of the author. One of the most important components of this assignment is the research that students will undertake on the relationship of recipes in Ms. Fr. 640 to other earlier and contemporaneous recipe </w:t>
       </w:r>
       <w:proofErr w:type="spellStart"/>
       <w:r>
@@ -2220,27 +2675,7 @@
           <w:sz w:val="24"/>
           <w:szCs w:val="24"/>
         </w:rPr>
-        <w:t xml:space="preserve">The following </w:t>
-      </w:r>
-      <w:proofErr w:type="gramStart"/>
-      <w:r>
-        <w:rPr>
-          <w:rFonts w:ascii="Cambria" w:eastAsia="Cambria" w:hAnsi="Cambria" w:cs="Cambria"/>
-          <w:b/>
-          <w:sz w:val="24"/>
-          <w:szCs w:val="24"/>
-        </w:rPr>
-        <w:t>provide an introduction to</w:t>
-      </w:r>
-      <w:proofErr w:type="gramEnd"/>
-      <w:r>
-        <w:rPr>
-          <w:rFonts w:ascii="Cambria" w:eastAsia="Cambria" w:hAnsi="Cambria" w:cs="Cambria"/>
-          <w:b/>
-          <w:sz w:val="24"/>
-          <w:szCs w:val="24"/>
-        </w:rPr>
-        <w:t xml:space="preserve"> color making:</w:t>
+        <w:t>The following provide an introduction to color making:</w:t>
       </w:r>
     </w:p>
     <w:p>
@@ -2572,7 +3007,6 @@
         <w:rPr>
           <w:rFonts w:ascii="Cambria" w:eastAsia="Cambria" w:hAnsi="Cambria" w:cs="Cambria"/>
         </w:rPr>
-        <w:lastRenderedPageBreak/>
         <w:t xml:space="preserve">Theophilus, </w:t>
       </w:r>
       <w:r>
@@ -2636,6 +3070,7 @@
         <w:rPr>
           <w:rFonts w:ascii="Cambria" w:eastAsia="Cambria" w:hAnsi="Cambria" w:cs="Cambria"/>
         </w:rPr>
+        <w:lastRenderedPageBreak/>
         <w:t xml:space="preserve">Benvenuto Cellini, </w:t>
       </w:r>
       <w:r>
@@ -2755,7 +3190,23 @@
           <w:rFonts w:ascii="Cambria" w:eastAsia="Cambria" w:hAnsi="Cambria" w:cs="Cambria"/>
           <w:i/>
         </w:rPr>
-        <w:t xml:space="preserve">The Craftsman’s Handbook, ‘Il Libro </w:t>
+        <w:t xml:space="preserve">The Craftsman’s Handbook, ‘Il </w:t>
+      </w:r>
+      <w:proofErr w:type="spellStart"/>
+      <w:r>
+        <w:rPr>
+          <w:rFonts w:ascii="Cambria" w:eastAsia="Cambria" w:hAnsi="Cambria" w:cs="Cambria"/>
+          <w:i/>
+        </w:rPr>
+        <w:t>Libro</w:t>
+      </w:r>
+      <w:proofErr w:type="spellEnd"/>
+      <w:r>
+        <w:rPr>
+          <w:rFonts w:ascii="Cambria" w:eastAsia="Cambria" w:hAnsi="Cambria" w:cs="Cambria"/>
+          <w:i/>
+        </w:rPr>
+        <w:t xml:space="preserve"> </w:t>
       </w:r>
       <w:proofErr w:type="spellStart"/>
       <w:r>
@@ -3842,7 +4293,6 @@
           <w:sz w:val="24"/>
           <w:szCs w:val="24"/>
         </w:rPr>
-        <w:lastRenderedPageBreak/>
         <w:t>12:15-2:00 making verdigris</w:t>
       </w:r>
       <w:r>
@@ -3960,6 +4410,7 @@
           <w:sz w:val="24"/>
           <w:szCs w:val="24"/>
         </w:rPr>
+        <w:lastRenderedPageBreak/>
         <w:t>In preparation for Monday, September 21:</w:t>
       </w:r>
     </w:p>
@@ -4289,11 +4740,19 @@
           <w:rFonts w:ascii="Cambria" w:eastAsia="Cambria" w:hAnsi="Cambria" w:cs="Cambria"/>
         </w:rPr>
       </w:pPr>
-      <w:r>
-        <w:rPr>
-          <w:rFonts w:ascii="Cambria" w:eastAsia="Cambria" w:hAnsi="Cambria" w:cs="Cambria"/>
-        </w:rPr>
-        <w:t xml:space="preserve">Maartje </w:t>
+      <w:proofErr w:type="spellStart"/>
+      <w:r>
+        <w:rPr>
+          <w:rFonts w:ascii="Cambria" w:eastAsia="Cambria" w:hAnsi="Cambria" w:cs="Cambria"/>
+        </w:rPr>
+        <w:t>Maartje</w:t>
+      </w:r>
+      <w:proofErr w:type="spellEnd"/>
+      <w:r>
+        <w:rPr>
+          <w:rFonts w:ascii="Cambria" w:eastAsia="Cambria" w:hAnsi="Cambria" w:cs="Cambria"/>
+        </w:rPr>
+        <w:t xml:space="preserve"> </w:t>
       </w:r>
       <w:proofErr w:type="spellStart"/>
       <w:r>
@@ -4884,7 +5343,23 @@
           <w:rFonts w:ascii="Cambria" w:eastAsia="Cambria" w:hAnsi="Cambria" w:cs="Cambria"/>
           <w:b/>
         </w:rPr>
-        <w:t>, and Brigitte Buettner:</w:t>
+        <w:t xml:space="preserve">, and Brigitte </w:t>
+      </w:r>
+      <w:proofErr w:type="spellStart"/>
+      <w:r>
+        <w:rPr>
+          <w:rFonts w:ascii="Cambria" w:eastAsia="Cambria" w:hAnsi="Cambria" w:cs="Cambria"/>
+          <w:b/>
+        </w:rPr>
+        <w:t>Buettner</w:t>
+      </w:r>
+      <w:proofErr w:type="spellEnd"/>
+      <w:r>
+        <w:rPr>
+          <w:rFonts w:ascii="Cambria" w:eastAsia="Cambria" w:hAnsi="Cambria" w:cs="Cambria"/>
+          <w:b/>
+        </w:rPr>
+        <w:t>:</w:t>
       </w:r>
     </w:p>
     <w:p>
@@ -4934,7 +5409,6 @@
         <w:rPr>
           <w:rFonts w:ascii="Cambria" w:eastAsia="Cambria" w:hAnsi="Cambria" w:cs="Cambria"/>
         </w:rPr>
-        <w:lastRenderedPageBreak/>
         <w:t xml:space="preserve">Spike </w:t>
       </w:r>
       <w:proofErr w:type="spellStart"/>
@@ -4999,6 +5473,7 @@
         <w:rPr>
           <w:rFonts w:ascii="Cambria" w:eastAsia="Cambria" w:hAnsi="Cambria" w:cs="Cambria"/>
         </w:rPr>
+        <w:lastRenderedPageBreak/>
         <w:t xml:space="preserve">Ann-Sophie Lehmann, “Wedging, Throwing, Dipping and Dragging – How Motions, Tools and Materials Make Art,” </w:t>
       </w:r>
       <w:r>
@@ -5134,7 +5609,21 @@
         <w:rPr>
           <w:rFonts w:ascii="Cambria" w:eastAsia="Cambria" w:hAnsi="Cambria" w:cs="Cambria"/>
         </w:rPr>
-        <w:t xml:space="preserve">Pamela H. Smith, “Knowledge in Motion: Following Itineraries of Matter in the Early Modern World,” in Daniel Rogers, Bhavani Raman, Helmut </w:t>
+        <w:t xml:space="preserve">Pamela H. Smith, “Knowledge in Motion: Following Itineraries of Matter in the Early Modern World,” in Daniel Rogers, </w:t>
+      </w:r>
+      <w:proofErr w:type="spellStart"/>
+      <w:r>
+        <w:rPr>
+          <w:rFonts w:ascii="Cambria" w:eastAsia="Cambria" w:hAnsi="Cambria" w:cs="Cambria"/>
+        </w:rPr>
+        <w:t>Bhavani</w:t>
+      </w:r>
+      <w:proofErr w:type="spellEnd"/>
+      <w:r>
+        <w:rPr>
+          <w:rFonts w:ascii="Cambria" w:eastAsia="Cambria" w:hAnsi="Cambria" w:cs="Cambria"/>
+        </w:rPr>
+        <w:t xml:space="preserve"> Raman, Helmut </w:t>
       </w:r>
       <w:proofErr w:type="spellStart"/>
       <w:r>
@@ -5819,70 +6308,42 @@
           <w:sz w:val="24"/>
           <w:szCs w:val="24"/>
         </w:rPr>
-        <w:t xml:space="preserve"> will be leading the course in </w:t>
-      </w:r>
+        <w:t xml:space="preserve"> will be leading the course in reconstructions. Be prepared to spend more time in the lab; you will have individual group time with her)</w:t>
+      </w:r>
+    </w:p>
+    <w:p>
+      <w:pPr>
+        <w:pBdr>
+          <w:top w:val="nil"/>
+          <w:left w:val="nil"/>
+          <w:bottom w:val="nil"/>
+          <w:right w:val="nil"/>
+          <w:between w:val="nil"/>
+        </w:pBdr>
+        <w:spacing w:line="240" w:lineRule="auto"/>
+        <w:rPr>
+          <w:rFonts w:ascii="Cambria" w:eastAsia="Cambria" w:hAnsi="Cambria" w:cs="Cambria"/>
+          <w:sz w:val="24"/>
+          <w:szCs w:val="24"/>
+        </w:rPr>
+      </w:pPr>
       <w:proofErr w:type="gramStart"/>
       <w:r>
         <w:rPr>
           <w:rFonts w:ascii="Cambria" w:eastAsia="Cambria" w:hAnsi="Cambria" w:cs="Cambria"/>
-          <w:b/>
-          <w:sz w:val="24"/>
-          <w:szCs w:val="24"/>
-        </w:rPr>
-        <w:t>reconstructions</w:t>
+          <w:sz w:val="24"/>
+          <w:szCs w:val="24"/>
+        </w:rPr>
+        <w:t>Also</w:t>
       </w:r>
       <w:proofErr w:type="gramEnd"/>
       <w:r>
         <w:rPr>
           <w:rFonts w:ascii="Cambria" w:eastAsia="Cambria" w:hAnsi="Cambria" w:cs="Cambria"/>
-          <w:b/>
-          <w:sz w:val="24"/>
-          <w:szCs w:val="24"/>
-        </w:rPr>
-        <w:t>. Be prepared to spend more time in the lab; you will have individual group time with her)</w:t>
-      </w:r>
-    </w:p>
-    <w:p>
-      <w:pPr>
-        <w:pBdr>
-          <w:top w:val="nil"/>
-          <w:left w:val="nil"/>
-          <w:bottom w:val="nil"/>
-          <w:right w:val="nil"/>
-          <w:between w:val="nil"/>
-        </w:pBdr>
-        <w:spacing w:line="240" w:lineRule="auto"/>
-        <w:rPr>
-          <w:rFonts w:ascii="Cambria" w:eastAsia="Cambria" w:hAnsi="Cambria" w:cs="Cambria"/>
-          <w:sz w:val="24"/>
-          <w:szCs w:val="24"/>
-        </w:rPr>
-      </w:pPr>
-      <w:r>
-        <w:rPr>
-          <w:rFonts w:ascii="Cambria" w:eastAsia="Cambria" w:hAnsi="Cambria" w:cs="Cambria"/>
-          <w:sz w:val="24"/>
-          <w:szCs w:val="24"/>
-        </w:rPr>
-        <w:t xml:space="preserve">Also, at the end of her first week (Oct 9-10), we </w:t>
-      </w:r>
-      <w:proofErr w:type="gramStart"/>
-      <w:r>
-        <w:rPr>
-          <w:rFonts w:ascii="Cambria" w:eastAsia="Cambria" w:hAnsi="Cambria" w:cs="Cambria"/>
-          <w:sz w:val="24"/>
-          <w:szCs w:val="24"/>
-        </w:rPr>
-        <w:t>have organized</w:t>
-      </w:r>
-      <w:proofErr w:type="gramEnd"/>
-      <w:r>
-        <w:rPr>
-          <w:rFonts w:ascii="Cambria" w:eastAsia="Cambria" w:hAnsi="Cambria" w:cs="Cambria"/>
-          <w:sz w:val="24"/>
-          <w:szCs w:val="24"/>
-        </w:rPr>
-        <w:t xml:space="preserve"> a RECONSTRUCTION WORKSHOP at the Chemical Heritage Foundation in Philadelphia. You are cordially encouraged to attend.</w:t>
+          <w:sz w:val="24"/>
+          <w:szCs w:val="24"/>
+        </w:rPr>
+        <w:t>, at the end of her first week (Oct 9-10), we have organized a RECONSTRUCTION WORKSHOP at the Chemical Heritage Foundation in Philadelphia. You are cordially encouraged to attend.</w:t>
       </w:r>
     </w:p>
     <w:p>
@@ -6160,7 +6621,6 @@
         <w:rPr>
           <w:rFonts w:ascii="Cambria" w:eastAsia="Cambria" w:hAnsi="Cambria" w:cs="Cambria"/>
         </w:rPr>
-        <w:lastRenderedPageBreak/>
         <w:t>Search and identify color-related recipes in Ms. Fr. 640  (Bring information to class)</w:t>
       </w:r>
     </w:p>
@@ -6208,6 +6668,7 @@
           <w:sz w:val="24"/>
           <w:szCs w:val="24"/>
         </w:rPr>
+        <w:lastRenderedPageBreak/>
         <w:t xml:space="preserve">October 5, in class: </w:t>
       </w:r>
     </w:p>
@@ -7091,8 +7552,8 @@
           <w:szCs w:val="24"/>
         </w:rPr>
       </w:pPr>
-      <w:bookmarkStart w:id="1" w:name="_mejowl17ismd" w:colFirst="0" w:colLast="0"/>
-      <w:bookmarkEnd w:id="1"/>
+      <w:bookmarkStart w:id="2" w:name="_mejowl17ismd" w:colFirst="0" w:colLast="0"/>
+      <w:bookmarkEnd w:id="2"/>
       <w:r>
         <w:rPr>
           <w:rFonts w:ascii="Cambria" w:eastAsia="Cambria" w:hAnsi="Cambria" w:cs="Cambria"/>
@@ -7233,31 +7694,14 @@
           <w:rFonts w:ascii="Cambria" w:eastAsia="Cambria" w:hAnsi="Cambria" w:cs="Cambria"/>
         </w:rPr>
       </w:pPr>
-      <w:bookmarkStart w:id="2" w:name="_jff2j0ttk5r6" w:colFirst="0" w:colLast="0"/>
-      <w:bookmarkEnd w:id="2"/>
+      <w:bookmarkStart w:id="3" w:name="_jff2j0ttk5r6" w:colFirst="0" w:colLast="0"/>
+      <w:bookmarkEnd w:id="3"/>
       <w:r>
         <w:rPr>
           <w:rFonts w:ascii="Cambria" w:eastAsia="Cambria" w:hAnsi="Cambria" w:cs="Cambria"/>
           <w:color w:val="000000"/>
         </w:rPr>
-        <w:lastRenderedPageBreak/>
-        <w:t xml:space="preserve">For research into recipes </w:t>
-      </w:r>
-      <w:proofErr w:type="gramStart"/>
-      <w:r>
-        <w:rPr>
-          <w:rFonts w:ascii="Cambria" w:eastAsia="Cambria" w:hAnsi="Cambria" w:cs="Cambria"/>
-          <w:color w:val="000000"/>
-        </w:rPr>
-        <w:t>in order to</w:t>
-      </w:r>
-      <w:proofErr w:type="gramEnd"/>
-      <w:r>
-        <w:rPr>
-          <w:rFonts w:ascii="Cambria" w:eastAsia="Cambria" w:hAnsi="Cambria" w:cs="Cambria"/>
-          <w:color w:val="000000"/>
-        </w:rPr>
-        <w:t xml:space="preserve"> reconstruct them, followed up by scientific analyses see: J. Dik, E. Hermens, R. </w:t>
+        <w:t xml:space="preserve">For research into recipes in order to reconstruct them, followed up by scientific analyses see: J. Dik, E. Hermens, R. </w:t>
       </w:r>
       <w:proofErr w:type="spellStart"/>
       <w:r>
@@ -7310,8 +7754,8 @@
           <w:rFonts w:ascii="Cambria" w:eastAsia="Cambria" w:hAnsi="Cambria" w:cs="Cambria"/>
         </w:rPr>
       </w:pPr>
-      <w:bookmarkStart w:id="3" w:name="_xy4a46z9tw5z" w:colFirst="0" w:colLast="0"/>
-      <w:bookmarkEnd w:id="3"/>
+      <w:bookmarkStart w:id="4" w:name="_xy4a46z9tw5z" w:colFirst="0" w:colLast="0"/>
+      <w:bookmarkEnd w:id="4"/>
       <w:r>
         <w:rPr>
           <w:rFonts w:ascii="Cambria" w:eastAsia="Cambria" w:hAnsi="Cambria" w:cs="Cambria"/>
@@ -7403,6 +7847,7 @@
           <w:sz w:val="24"/>
           <w:szCs w:val="24"/>
         </w:rPr>
+        <w:lastRenderedPageBreak/>
         <w:t>Further essential reading:</w:t>
       </w:r>
       <w:r>
@@ -7524,7 +7969,55 @@
           <w:rFonts w:ascii="Cambria" w:eastAsia="Cambria" w:hAnsi="Cambria" w:cs="Cambria"/>
           <w:color w:val="000000"/>
         </w:rPr>
-        <w:t xml:space="preserve">Erma Hermens and Arie Wallert, ‘The </w:t>
+        <w:t xml:space="preserve">Erma </w:t>
+      </w:r>
+      <w:proofErr w:type="spellStart"/>
+      <w:r>
+        <w:rPr>
+          <w:rFonts w:ascii="Cambria" w:eastAsia="Cambria" w:hAnsi="Cambria" w:cs="Cambria"/>
+          <w:color w:val="000000"/>
+        </w:rPr>
+        <w:t>Hermens</w:t>
+      </w:r>
+      <w:proofErr w:type="spellEnd"/>
+      <w:r>
+        <w:rPr>
+          <w:rFonts w:ascii="Cambria" w:eastAsia="Cambria" w:hAnsi="Cambria" w:cs="Cambria"/>
+          <w:color w:val="000000"/>
+        </w:rPr>
+        <w:t xml:space="preserve"> and </w:t>
+      </w:r>
+      <w:proofErr w:type="spellStart"/>
+      <w:r>
+        <w:rPr>
+          <w:rFonts w:ascii="Cambria" w:eastAsia="Cambria" w:hAnsi="Cambria" w:cs="Cambria"/>
+          <w:color w:val="000000"/>
+        </w:rPr>
+        <w:t>Arie</w:t>
+      </w:r>
+      <w:proofErr w:type="spellEnd"/>
+      <w:r>
+        <w:rPr>
+          <w:rFonts w:ascii="Cambria" w:eastAsia="Cambria" w:hAnsi="Cambria" w:cs="Cambria"/>
+          <w:color w:val="000000"/>
+        </w:rPr>
+        <w:t xml:space="preserve"> </w:t>
+      </w:r>
+      <w:proofErr w:type="spellStart"/>
+      <w:r>
+        <w:rPr>
+          <w:rFonts w:ascii="Cambria" w:eastAsia="Cambria" w:hAnsi="Cambria" w:cs="Cambria"/>
+          <w:color w:val="000000"/>
+        </w:rPr>
+        <w:t>Wallert</w:t>
+      </w:r>
+      <w:proofErr w:type="spellEnd"/>
+      <w:r>
+        <w:rPr>
+          <w:rFonts w:ascii="Cambria" w:eastAsia="Cambria" w:hAnsi="Cambria" w:cs="Cambria"/>
+          <w:color w:val="000000"/>
+        </w:rPr>
+        <w:t xml:space="preserve">, ‘The </w:t>
       </w:r>
       <w:proofErr w:type="spellStart"/>
       <w:r>
@@ -7701,8 +8194,8 @@
           <w:rFonts w:ascii="Cambria" w:eastAsia="Cambria" w:hAnsi="Cambria" w:cs="Cambria"/>
         </w:rPr>
       </w:pPr>
-      <w:bookmarkStart w:id="4" w:name="_1cy9v8xru1wa" w:colFirst="0" w:colLast="0"/>
-      <w:bookmarkEnd w:id="4"/>
+      <w:bookmarkStart w:id="5" w:name="_1cy9v8xru1wa" w:colFirst="0" w:colLast="0"/>
+      <w:bookmarkEnd w:id="5"/>
       <w:r>
         <w:rPr>
           <w:rFonts w:ascii="Cambria" w:eastAsia="Cambria" w:hAnsi="Cambria" w:cs="Cambria"/>
@@ -7760,8 +8253,8 @@
           <w:szCs w:val="24"/>
         </w:rPr>
       </w:pPr>
-      <w:bookmarkStart w:id="5" w:name="_pa6r3ixtvq8o" w:colFirst="0" w:colLast="0"/>
-      <w:bookmarkEnd w:id="5"/>
+      <w:bookmarkStart w:id="6" w:name="_pa6r3ixtvq8o" w:colFirst="0" w:colLast="0"/>
+      <w:bookmarkEnd w:id="6"/>
       <w:r>
         <w:rPr>
           <w:rFonts w:ascii="Cambria" w:eastAsia="Cambria" w:hAnsi="Cambria" w:cs="Cambria"/>
@@ -8102,17 +8595,25 @@
           <w:rFonts w:ascii="Cambria" w:eastAsia="Cambria" w:hAnsi="Cambria" w:cs="Cambria"/>
         </w:rPr>
       </w:pPr>
-      <w:r>
-        <w:rPr>
-          <w:rFonts w:ascii="Cambria" w:eastAsia="Cambria" w:hAnsi="Cambria" w:cs="Cambria"/>
-        </w:rPr>
-        <w:t xml:space="preserve">Alessio </w:t>
-      </w:r>
       <w:proofErr w:type="spellStart"/>
       <w:r>
         <w:rPr>
           <w:rFonts w:ascii="Cambria" w:eastAsia="Cambria" w:hAnsi="Cambria" w:cs="Cambria"/>
         </w:rPr>
+        <w:t>Alessio</w:t>
+      </w:r>
+      <w:proofErr w:type="spellEnd"/>
+      <w:r>
+        <w:rPr>
+          <w:rFonts w:ascii="Cambria" w:eastAsia="Cambria" w:hAnsi="Cambria" w:cs="Cambria"/>
+        </w:rPr>
+        <w:t xml:space="preserve"> </w:t>
+      </w:r>
+      <w:proofErr w:type="spellStart"/>
+      <w:r>
+        <w:rPr>
+          <w:rFonts w:ascii="Cambria" w:eastAsia="Cambria" w:hAnsi="Cambria" w:cs="Cambria"/>
+        </w:rPr>
         <w:t>Piemontese</w:t>
       </w:r>
       <w:proofErr w:type="spellEnd"/>
@@ -8147,23 +8648,44 @@
         <w:rPr>
           <w:rFonts w:ascii="Cambria" w:eastAsia="Cambria" w:hAnsi="Cambria" w:cs="Cambria"/>
         </w:rPr>
-        <w:t xml:space="preserve">, Girolamo, </w:t>
-      </w:r>
-      <w:proofErr w:type="gramStart"/>
+        <w:t xml:space="preserve">, </w:t>
+      </w:r>
+      <w:proofErr w:type="spellStart"/>
+      <w:r>
+        <w:rPr>
+          <w:rFonts w:ascii="Cambria" w:eastAsia="Cambria" w:hAnsi="Cambria" w:cs="Cambria"/>
+        </w:rPr>
+        <w:t>Girolamo</w:t>
+      </w:r>
+      <w:proofErr w:type="spellEnd"/>
+      <w:r>
+        <w:rPr>
+          <w:rFonts w:ascii="Cambria" w:eastAsia="Cambria" w:hAnsi="Cambria" w:cs="Cambria"/>
+        </w:rPr>
+        <w:t xml:space="preserve">, </w:t>
+      </w:r>
       <w:r>
         <w:rPr>
           <w:rFonts w:ascii="Cambria" w:eastAsia="Cambria" w:hAnsi="Cambria" w:cs="Cambria"/>
           <w:i/>
         </w:rPr>
-        <w:t>The</w:t>
-      </w:r>
-      <w:proofErr w:type="gramEnd"/>
+        <w:t xml:space="preserve">The secretes of the </w:t>
+      </w:r>
+      <w:proofErr w:type="spellStart"/>
       <w:r>
         <w:rPr>
           <w:rFonts w:ascii="Cambria" w:eastAsia="Cambria" w:hAnsi="Cambria" w:cs="Cambria"/>
           <w:i/>
         </w:rPr>
-        <w:t xml:space="preserve"> secretes of the </w:t>
+        <w:t>reuerende</w:t>
+      </w:r>
+      <w:proofErr w:type="spellEnd"/>
+      <w:r>
+        <w:rPr>
+          <w:rFonts w:ascii="Cambria" w:eastAsia="Cambria" w:hAnsi="Cambria" w:cs="Cambria"/>
+          <w:i/>
+        </w:rPr>
+        <w:t xml:space="preserve"> </w:t>
       </w:r>
       <w:proofErr w:type="spellStart"/>
       <w:r>
@@ -8171,7 +8693,7 @@
           <w:rFonts w:ascii="Cambria" w:eastAsia="Cambria" w:hAnsi="Cambria" w:cs="Cambria"/>
           <w:i/>
         </w:rPr>
-        <w:t>reuerende</w:t>
+        <w:t>Maister</w:t>
       </w:r>
       <w:proofErr w:type="spellEnd"/>
       <w:r>
@@ -8179,7 +8701,7 @@
           <w:rFonts w:ascii="Cambria" w:eastAsia="Cambria" w:hAnsi="Cambria" w:cs="Cambria"/>
           <w:i/>
         </w:rPr>
-        <w:t xml:space="preserve"> Maister Alexis of </w:t>
+        <w:t xml:space="preserve"> Alexis of </w:t>
       </w:r>
       <w:proofErr w:type="spellStart"/>
       <w:r>
@@ -8259,7 +8781,7 @@
           <w:rFonts w:ascii="Cambria" w:eastAsia="Cambria" w:hAnsi="Cambria" w:cs="Cambria"/>
           <w:i/>
         </w:rPr>
-        <w:t xml:space="preserve">, confitures, </w:t>
+        <w:t xml:space="preserve">, </w:t>
       </w:r>
       <w:proofErr w:type="spellStart"/>
       <w:r>
@@ -8267,6 +8789,22 @@
           <w:rFonts w:ascii="Cambria" w:eastAsia="Cambria" w:hAnsi="Cambria" w:cs="Cambria"/>
           <w:i/>
         </w:rPr>
+        <w:t>confitures</w:t>
+      </w:r>
+      <w:proofErr w:type="spellEnd"/>
+      <w:r>
+        <w:rPr>
+          <w:rFonts w:ascii="Cambria" w:eastAsia="Cambria" w:hAnsi="Cambria" w:cs="Cambria"/>
+          <w:i/>
+        </w:rPr>
+        <w:t xml:space="preserve">, </w:t>
+      </w:r>
+      <w:proofErr w:type="spellStart"/>
+      <w:r>
+        <w:rPr>
+          <w:rFonts w:ascii="Cambria" w:eastAsia="Cambria" w:hAnsi="Cambria" w:cs="Cambria"/>
+          <w:i/>
+        </w:rPr>
         <w:t>diynges</w:t>
       </w:r>
       <w:proofErr w:type="spellEnd"/>
@@ -8307,7 +8845,7 @@
           <w:rFonts w:ascii="Cambria" w:eastAsia="Cambria" w:hAnsi="Cambria" w:cs="Cambria"/>
           <w:i/>
         </w:rPr>
-        <w:t xml:space="preserve">. ... Translated out of Frenche into </w:t>
+        <w:t xml:space="preserve">. ... Translated out of </w:t>
       </w:r>
       <w:proofErr w:type="spellStart"/>
       <w:r>
@@ -8315,6 +8853,22 @@
           <w:rFonts w:ascii="Cambria" w:eastAsia="Cambria" w:hAnsi="Cambria" w:cs="Cambria"/>
           <w:i/>
         </w:rPr>
+        <w:t>Frenche</w:t>
+      </w:r>
+      <w:proofErr w:type="spellEnd"/>
+      <w:r>
+        <w:rPr>
+          <w:rFonts w:ascii="Cambria" w:eastAsia="Cambria" w:hAnsi="Cambria" w:cs="Cambria"/>
+          <w:i/>
+        </w:rPr>
+        <w:t xml:space="preserve"> into </w:t>
+      </w:r>
+      <w:proofErr w:type="spellStart"/>
+      <w:r>
+        <w:rPr>
+          <w:rFonts w:ascii="Cambria" w:eastAsia="Cambria" w:hAnsi="Cambria" w:cs="Cambria"/>
+          <w:i/>
+        </w:rPr>
         <w:t>Englishe</w:t>
       </w:r>
       <w:proofErr w:type="spellEnd"/>
@@ -8339,7 +8893,23 @@
           <w:rFonts w:ascii="Cambria" w:eastAsia="Cambria" w:hAnsi="Cambria" w:cs="Cambria"/>
           <w:i/>
         </w:rPr>
-        <w:t xml:space="preserve"> Warde </w:t>
+        <w:t xml:space="preserve"> </w:t>
+      </w:r>
+      <w:proofErr w:type="spellStart"/>
+      <w:r>
+        <w:rPr>
+          <w:rFonts w:ascii="Cambria" w:eastAsia="Cambria" w:hAnsi="Cambria" w:cs="Cambria"/>
+          <w:i/>
+        </w:rPr>
+        <w:t>Warde</w:t>
+      </w:r>
+      <w:proofErr w:type="spellEnd"/>
+      <w:r>
+        <w:rPr>
+          <w:rFonts w:ascii="Cambria" w:eastAsia="Cambria" w:hAnsi="Cambria" w:cs="Cambria"/>
+          <w:i/>
+        </w:rPr>
+        <w:t xml:space="preserve"> </w:t>
       </w:r>
       <w:r>
         <w:rPr>
@@ -8439,7 +9009,49 @@
         <w:rPr>
           <w:rFonts w:ascii="Cambria" w:eastAsia="Cambria" w:hAnsi="Cambria" w:cs="Cambria"/>
         </w:rPr>
-        <w:t xml:space="preserve">Arie Wallert, “Libro Secondo de Diversi Colori e Sise da </w:t>
+        <w:t xml:space="preserve">Arie Wallert, “Libro Secondo de </w:t>
+      </w:r>
+      <w:proofErr w:type="spellStart"/>
+      <w:r>
+        <w:rPr>
+          <w:rFonts w:ascii="Cambria" w:eastAsia="Cambria" w:hAnsi="Cambria" w:cs="Cambria"/>
+        </w:rPr>
+        <w:t>Diversi</w:t>
+      </w:r>
+      <w:proofErr w:type="spellEnd"/>
+      <w:r>
+        <w:rPr>
+          <w:rFonts w:ascii="Cambria" w:eastAsia="Cambria" w:hAnsi="Cambria" w:cs="Cambria"/>
+        </w:rPr>
+        <w:t xml:space="preserve"> </w:t>
+      </w:r>
+      <w:proofErr w:type="spellStart"/>
+      <w:r>
+        <w:rPr>
+          <w:rFonts w:ascii="Cambria" w:eastAsia="Cambria" w:hAnsi="Cambria" w:cs="Cambria"/>
+        </w:rPr>
+        <w:t>Colori</w:t>
+      </w:r>
+      <w:proofErr w:type="spellEnd"/>
+      <w:r>
+        <w:rPr>
+          <w:rFonts w:ascii="Cambria" w:eastAsia="Cambria" w:hAnsi="Cambria" w:cs="Cambria"/>
+        </w:rPr>
+        <w:t xml:space="preserve"> e </w:t>
+      </w:r>
+      <w:proofErr w:type="spellStart"/>
+      <w:r>
+        <w:rPr>
+          <w:rFonts w:ascii="Cambria" w:eastAsia="Cambria" w:hAnsi="Cambria" w:cs="Cambria"/>
+        </w:rPr>
+        <w:t>Sise</w:t>
+      </w:r>
+      <w:proofErr w:type="spellEnd"/>
+      <w:r>
+        <w:rPr>
+          <w:rFonts w:ascii="Cambria" w:eastAsia="Cambria" w:hAnsi="Cambria" w:cs="Cambria"/>
+        </w:rPr>
+        <w:t xml:space="preserve"> da </w:t>
       </w:r>
       <w:proofErr w:type="spellStart"/>
       <w:r>
@@ -8569,7 +9181,6 @@
         <w:rPr>
           <w:rFonts w:ascii="Cambria" w:eastAsia="Cambria" w:hAnsi="Cambria" w:cs="Cambria"/>
         </w:rPr>
-        <w:lastRenderedPageBreak/>
         <w:t xml:space="preserve">Also see Doris Oltrogge, “The Cologne database for painting materials and reconstructions,” </w:t>
       </w:r>
       <w:r>
@@ -8675,6 +9286,7 @@
           <w:sz w:val="24"/>
           <w:szCs w:val="24"/>
         </w:rPr>
+        <w:lastRenderedPageBreak/>
         <w:t xml:space="preserve">Introductions among class members, and Reconstruction Workshop: During the workshop, we </w:t>
       </w:r>
       <w:r>
@@ -8791,27 +9403,7 @@
           <w:sz w:val="24"/>
           <w:szCs w:val="24"/>
         </w:rPr>
-        <w:t xml:space="preserve">Recipe for a red lake pigment from </w:t>
-      </w:r>
-      <w:proofErr w:type="spellStart"/>
-      <w:r>
-        <w:rPr>
-          <w:rFonts w:ascii="Cambria" w:eastAsia="Cambria" w:hAnsi="Cambria" w:cs="Cambria"/>
-          <w:color w:val="000000"/>
-          <w:sz w:val="24"/>
-          <w:szCs w:val="24"/>
-        </w:rPr>
-        <w:t>brazil</w:t>
-      </w:r>
-      <w:proofErr w:type="spellEnd"/>
-      <w:r>
-        <w:rPr>
-          <w:rFonts w:ascii="Cambria" w:eastAsia="Cambria" w:hAnsi="Cambria" w:cs="Cambria"/>
-          <w:color w:val="000000"/>
-          <w:sz w:val="24"/>
-          <w:szCs w:val="24"/>
-        </w:rPr>
-        <w:t xml:space="preserve"> wood (15</w:t>
+        <w:t>Recipe for a red lake pigment from brazil wood (15</w:t>
       </w:r>
       <w:r>
         <w:rPr>
@@ -9051,25 +9643,7 @@
           <w:sz w:val="24"/>
           <w:szCs w:val="24"/>
         </w:rPr>
-        <w:t xml:space="preserve">Identify the recipes that your group will </w:t>
-      </w:r>
-      <w:proofErr w:type="gramStart"/>
-      <w:r>
-        <w:rPr>
-          <w:rFonts w:ascii="Cambria" w:eastAsia="Cambria" w:hAnsi="Cambria" w:cs="Cambria"/>
-          <w:sz w:val="24"/>
-          <w:szCs w:val="24"/>
-        </w:rPr>
-        <w:t>annotation</w:t>
-      </w:r>
-      <w:proofErr w:type="gramEnd"/>
-      <w:r>
-        <w:rPr>
-          <w:rFonts w:ascii="Cambria" w:eastAsia="Cambria" w:hAnsi="Cambria" w:cs="Cambria"/>
-          <w:sz w:val="24"/>
-          <w:szCs w:val="24"/>
-        </w:rPr>
-        <w:t xml:space="preserve"> in </w:t>
+        <w:t xml:space="preserve">Identify the recipes that your group will annotation in </w:t>
       </w:r>
       <w:proofErr w:type="spellStart"/>
       <w:r>
@@ -9620,7 +10194,6 @@
           <w:sz w:val="24"/>
           <w:szCs w:val="24"/>
         </w:rPr>
-        <w:lastRenderedPageBreak/>
         <w:t>carry on with research and experiments</w:t>
       </w:r>
     </w:p>
@@ -9801,6 +10374,7 @@
           <w:sz w:val="24"/>
           <w:szCs w:val="24"/>
         </w:rPr>
+        <w:lastRenderedPageBreak/>
         <w:t xml:space="preserve">Watch, </w:t>
       </w:r>
       <w:r>
@@ -10619,7 +11193,7 @@
           <w:sz w:val="24"/>
           <w:szCs w:val="24"/>
         </w:rPr>
-        <w:t xml:space="preserve">attendance required, </w:t>
+        <w:t xml:space="preserve">attendance required, if </w:t>
       </w:r>
       <w:proofErr w:type="gramStart"/>
       <w:r>
@@ -10628,7 +11202,7 @@
           <w:sz w:val="24"/>
           <w:szCs w:val="24"/>
         </w:rPr>
-        <w:t>if at all possible</w:t>
+        <w:t>at all possible</w:t>
       </w:r>
       <w:proofErr w:type="gramEnd"/>
       <w:r>
@@ -10768,7 +11342,6 @@
           <w:sz w:val="24"/>
           <w:szCs w:val="24"/>
         </w:rPr>
-        <w:lastRenderedPageBreak/>
         <w:t>etc</w:t>
       </w:r>
       <w:proofErr w:type="spellEnd"/>
@@ -10821,6 +11394,7 @@
           <w:sz w:val="24"/>
           <w:szCs w:val="24"/>
         </w:rPr>
+        <w:lastRenderedPageBreak/>
         <w:t>2. Technology</w:t>
       </w:r>
       <w:r>
@@ -10880,61 +11454,7 @@
           <w:sz w:val="24"/>
           <w:szCs w:val="24"/>
         </w:rPr>
-        <w:t xml:space="preserve">: How did a specific conjunction of materials and technologies give rise to certain practices of making? In what ways did they constrain makers or require know-how? How did makers work against these limits (for example by manipulating the materials to vary their properties)? What were the circumstances for the display of skill: did makers change their practices when working in different places or when being watched by </w:t>
-      </w:r>
-      <w:proofErr w:type="gramStart"/>
-      <w:r>
-        <w:rPr>
-          <w:rFonts w:ascii="Cambria" w:eastAsia="Cambria" w:hAnsi="Cambria" w:cs="Cambria"/>
-          <w:sz w:val="24"/>
-          <w:szCs w:val="24"/>
-        </w:rPr>
-        <w:t>particular audiences</w:t>
-      </w:r>
-      <w:proofErr w:type="gramEnd"/>
-      <w:r>
-        <w:rPr>
-          <w:rFonts w:ascii="Cambria" w:eastAsia="Cambria" w:hAnsi="Cambria" w:cs="Cambria"/>
-          <w:sz w:val="24"/>
-          <w:szCs w:val="24"/>
-        </w:rPr>
-        <w:t xml:space="preserve">? What were regarded as the signs of virtuosity, and how did these vary at different places at different moments? What was the role of the individual maker as opposed to the collaborative team? How does an object generate a "personality" or "sensibility" for the person or workshop that produced it? How did new technologies change bodily experiences and </w:t>
-      </w:r>
-      <w:proofErr w:type="gramStart"/>
-      <w:r>
-        <w:rPr>
-          <w:rFonts w:ascii="Cambria" w:eastAsia="Cambria" w:hAnsi="Cambria" w:cs="Cambria"/>
-          <w:sz w:val="24"/>
-          <w:szCs w:val="24"/>
-        </w:rPr>
-        <w:t>gave</w:t>
-      </w:r>
-      <w:proofErr w:type="gramEnd"/>
-      <w:r>
-        <w:rPr>
-          <w:rFonts w:ascii="Cambria" w:eastAsia="Cambria" w:hAnsi="Cambria" w:cs="Cambria"/>
-          <w:sz w:val="24"/>
-          <w:szCs w:val="24"/>
-        </w:rPr>
-        <w:t xml:space="preserve"> rise to specific forms of practical expertise? How do embodied practices vary </w:t>
-      </w:r>
-      <w:proofErr w:type="gramStart"/>
-      <w:r>
-        <w:rPr>
-          <w:rFonts w:ascii="Cambria" w:eastAsia="Cambria" w:hAnsi="Cambria" w:cs="Cambria"/>
-          <w:sz w:val="24"/>
-          <w:szCs w:val="24"/>
-        </w:rPr>
-        <w:t>through</w:t>
-      </w:r>
-      <w:proofErr w:type="gramEnd"/>
-      <w:r>
-        <w:rPr>
-          <w:rFonts w:ascii="Cambria" w:eastAsia="Cambria" w:hAnsi="Cambria" w:cs="Cambria"/>
-          <w:sz w:val="24"/>
-          <w:szCs w:val="24"/>
-        </w:rPr>
-        <w:t xml:space="preserve"> time? Under which conditions might our bodily experience when reconstructing a pre-modern experiment be comparable to what practitioners have experienced in the past?  </w:t>
+        <w:t xml:space="preserve">: How did a specific conjunction of materials and technologies give rise to certain practices of making? In what ways did they constrain makers or require know-how? How did makers work against these limits (for example by manipulating the materials to vary their properties)? What were the circumstances for the display of skill: did makers change their practices when working in different places or when being watched by particular audiences? What were regarded as the signs of virtuosity, and how did these vary at different places at different moments? What was the role of the individual maker as opposed to the collaborative team? How does an object generate a "personality" or "sensibility" for the person or workshop that produced it? How did new technologies change bodily experiences and gave rise to specific forms of practical expertise? How do embodied practices vary through time? Under which conditions might our bodily experience when reconstructing a pre-modern experiment be comparable to what practitioners have experienced in the past?  </w:t>
       </w:r>
     </w:p>
     <w:p>
@@ -11152,10 +11672,8 @@
       </w:pPr>
     </w:p>
     <w:sectPr>
-      <w:headerReference w:type="default" r:id="rId31"/>
-      <w:footerReference w:type="default" r:id="rId32"/>
-      <w:headerReference w:type="first" r:id="rId33"/>
-      <w:footerReference w:type="first" r:id="rId34"/>
+      <w:footerReference w:type="default" r:id="rId31"/>
+      <w:headerReference w:type="first" r:id="rId32"/>
       <w:pgSz w:w="12240" w:h="15840"/>
       <w:pgMar w:top="1440" w:right="1440" w:bottom="1440" w:left="1440" w:header="0" w:footer="720" w:gutter="0"/>
       <w:pgNumType w:start="1"/>
@@ -11167,7 +11685,7 @@
 </file>
 
 <file path=word/endnotes.xml><?xml version="1.0" encoding="utf-8"?>
-<w:endnotes xmlns:wpc="http://schemas.microsoft.com/office/word/2010/wordprocessingCanvas" xmlns:cx="http://schemas.microsoft.com/office/drawing/2014/chartex" xmlns:cx1="http://schemas.microsoft.com/office/drawing/2015/9/8/chartex" xmlns:cx2="http://schemas.microsoft.com/office/drawing/2015/10/21/chartex" xmlns:cx3="http://schemas.microsoft.com/office/drawing/2016/5/9/chartex" xmlns:cx4="http://schemas.microsoft.com/office/drawing/2016/5/10/chartex" xmlns:cx5="http://schemas.microsoft.com/office/drawing/2016/5/11/chartex" xmlns:cx6="http://schemas.microsoft.com/office/drawing/2016/5/12/chartex" xmlns:cx7="http://schemas.microsoft.com/office/drawing/2016/5/13/chartex" xmlns:cx8="http://schemas.microsoft.com/office/drawing/2016/5/14/chartex" xmlns:mc="http://schemas.openxmlformats.org/markup-compatibility/2006" xmlns:aink="http://schemas.microsoft.com/office/drawing/2016/ink" xmlns:am3d="http://schemas.microsoft.com/office/drawing/2017/model3d" xmlns:o="urn:schemas-microsoft-com:office:office" xmlns:oel="http://schemas.microsoft.com/office/2019/extlst" xmlns:r="http://schemas.openxmlformats.org/officeDocument/2006/relationships" xmlns:m="http://schemas.openxmlformats.org/officeDocument/2006/math" xmlns:v="urn:schemas-microsoft-com:vml" xmlns:wp14="http://schemas.microsoft.com/office/word/2010/wordprocessingDrawing" xmlns:wp="http://schemas.openxmlformats.org/drawingml/2006/wordprocessingDrawing" xmlns:w10="urn:schemas-microsoft-com:office:word" xmlns:w="http://schemas.openxmlformats.org/wordprocessingml/2006/main" xmlns:w14="http://schemas.microsoft.com/office/word/2010/wordml" xmlns:w15="http://schemas.microsoft.com/office/word/2012/wordml" xmlns:w16cex="http://schemas.microsoft.com/office/word/2018/wordml/cex" xmlns:w16cid="http://schemas.microsoft.com/office/word/2016/wordml/cid" xmlns:w16="http://schemas.microsoft.com/office/word/2018/wordml" xmlns:w16du="http://schemas.microsoft.com/office/word/2023/wordml/word16du" xmlns:w16sdtdh="http://schemas.microsoft.com/office/word/2020/wordml/sdtdatahash" xmlns:w16se="http://schemas.microsoft.com/office/word/2015/wordml/symex" xmlns:wpg="http://schemas.microsoft.com/office/word/2010/wordprocessingGroup" xmlns:wpi="http://schemas.microsoft.com/office/word/2010/wordprocessingInk" xmlns:wne="http://schemas.microsoft.com/office/word/2006/wordml" xmlns:wps="http://schemas.microsoft.com/office/word/2010/wordprocessingShape" mc:Ignorable="w14 w15 w16se w16cid w16 w16cex w16sdtdh w16du wp14">
+<w:endnotes xmlns:wpc="http://schemas.microsoft.com/office/word/2010/wordprocessingCanvas" xmlns:cx="http://schemas.microsoft.com/office/drawing/2014/chartex" xmlns:cx1="http://schemas.microsoft.com/office/drawing/2015/9/8/chartex" xmlns:mc="http://schemas.openxmlformats.org/markup-compatibility/2006" xmlns:o="urn:schemas-microsoft-com:office:office" xmlns:r="http://schemas.openxmlformats.org/officeDocument/2006/relationships" xmlns:m="http://schemas.openxmlformats.org/officeDocument/2006/math" xmlns:v="urn:schemas-microsoft-com:vml" xmlns:wp14="http://schemas.microsoft.com/office/word/2010/wordprocessingDrawing" xmlns:wp="http://schemas.openxmlformats.org/drawingml/2006/wordprocessingDrawing" xmlns:w10="urn:schemas-microsoft-com:office:word" xmlns:w="http://schemas.openxmlformats.org/wordprocessingml/2006/main" xmlns:w14="http://schemas.microsoft.com/office/word/2010/wordml" xmlns:w15="http://schemas.microsoft.com/office/word/2012/wordml" xmlns:w16se="http://schemas.microsoft.com/office/word/2015/wordml/symex" xmlns:wpg="http://schemas.microsoft.com/office/word/2010/wordprocessingGroup" xmlns:wpi="http://schemas.microsoft.com/office/word/2010/wordprocessingInk" xmlns:wne="http://schemas.microsoft.com/office/word/2006/wordml" xmlns:wps="http://schemas.microsoft.com/office/word/2010/wordprocessingShape" mc:Ignorable="w14 w15 w16se wp14">
   <w:endnote w:type="separator" w:id="-1">
     <w:p>
       <w:pPr>
@@ -11192,7 +11710,7 @@
 </file>
 
 <file path=word/footer1.xml><?xml version="1.0" encoding="utf-8"?>
-<w:ftr xmlns:wpc="http://schemas.microsoft.com/office/word/2010/wordprocessingCanvas" xmlns:cx="http://schemas.microsoft.com/office/drawing/2014/chartex" xmlns:cx1="http://schemas.microsoft.com/office/drawing/2015/9/8/chartex" xmlns:cx2="http://schemas.microsoft.com/office/drawing/2015/10/21/chartex" xmlns:cx3="http://schemas.microsoft.com/office/drawing/2016/5/9/chartex" xmlns:cx4="http://schemas.microsoft.com/office/drawing/2016/5/10/chartex" xmlns:cx5="http://schemas.microsoft.com/office/drawing/2016/5/11/chartex" xmlns:cx6="http://schemas.microsoft.com/office/drawing/2016/5/12/chartex" xmlns:cx7="http://schemas.microsoft.com/office/drawing/2016/5/13/chartex" xmlns:cx8="http://schemas.microsoft.com/office/drawing/2016/5/14/chartex" xmlns:mc="http://schemas.openxmlformats.org/markup-compatibility/2006" xmlns:aink="http://schemas.microsoft.com/office/drawing/2016/ink" xmlns:am3d="http://schemas.microsoft.com/office/drawing/2017/model3d" xmlns:o="urn:schemas-microsoft-com:office:office" xmlns:oel="http://schemas.microsoft.com/office/2019/extlst" xmlns:r="http://schemas.openxmlformats.org/officeDocument/2006/relationships" xmlns:m="http://schemas.openxmlformats.org/officeDocument/2006/math" xmlns:v="urn:schemas-microsoft-com:vml" xmlns:wp14="http://schemas.microsoft.com/office/word/2010/wordprocessingDrawing" xmlns:wp="http://schemas.openxmlformats.org/drawingml/2006/wordprocessingDrawing" xmlns:w10="urn:schemas-microsoft-com:office:word" xmlns:w="http://schemas.openxmlformats.org/wordprocessingml/2006/main" xmlns:w14="http://schemas.microsoft.com/office/word/2010/wordml" xmlns:w15="http://schemas.microsoft.com/office/word/2012/wordml" xmlns:w16cex="http://schemas.microsoft.com/office/word/2018/wordml/cex" xmlns:w16cid="http://schemas.microsoft.com/office/word/2016/wordml/cid" xmlns:w16="http://schemas.microsoft.com/office/word/2018/wordml" xmlns:w16du="http://schemas.microsoft.com/office/word/2023/wordml/word16du" xmlns:w16sdtdh="http://schemas.microsoft.com/office/word/2020/wordml/sdtdatahash" xmlns:w16se="http://schemas.microsoft.com/office/word/2015/wordml/symex" xmlns:wpg="http://schemas.microsoft.com/office/word/2010/wordprocessingGroup" xmlns:wpi="http://schemas.microsoft.com/office/word/2010/wordprocessingInk" xmlns:wne="http://schemas.microsoft.com/office/word/2006/wordml" xmlns:wps="http://schemas.microsoft.com/office/word/2010/wordprocessingShape" mc:Ignorable="w14 w15 w16se w16cid w16 w16cex w16sdtdh w16du wp14">
+<w:ftr xmlns:wpc="http://schemas.microsoft.com/office/word/2010/wordprocessingCanvas" xmlns:cx="http://schemas.microsoft.com/office/drawing/2014/chartex" xmlns:cx1="http://schemas.microsoft.com/office/drawing/2015/9/8/chartex" xmlns:mc="http://schemas.openxmlformats.org/markup-compatibility/2006" xmlns:o="urn:schemas-microsoft-com:office:office" xmlns:r="http://schemas.openxmlformats.org/officeDocument/2006/relationships" xmlns:m="http://schemas.openxmlformats.org/officeDocument/2006/math" xmlns:v="urn:schemas-microsoft-com:vml" xmlns:wp14="http://schemas.microsoft.com/office/word/2010/wordprocessingDrawing" xmlns:wp="http://schemas.openxmlformats.org/drawingml/2006/wordprocessingDrawing" xmlns:w10="urn:schemas-microsoft-com:office:word" xmlns:w="http://schemas.openxmlformats.org/wordprocessingml/2006/main" xmlns:w14="http://schemas.microsoft.com/office/word/2010/wordml" xmlns:w15="http://schemas.microsoft.com/office/word/2012/wordml" xmlns:w16se="http://schemas.microsoft.com/office/word/2015/wordml/symex" xmlns:wpg="http://schemas.microsoft.com/office/word/2010/wordprocessingGroup" xmlns:wpi="http://schemas.microsoft.com/office/word/2010/wordprocessingInk" xmlns:wne="http://schemas.microsoft.com/office/word/2006/wordml" xmlns:wps="http://schemas.microsoft.com/office/word/2010/wordprocessingShape" mc:Ignorable="w14 w15 w16se wp14">
   <w:p>
     <w:pPr>
       <w:pBdr>
@@ -11235,7 +11753,7 @@
         <w:sz w:val="24"/>
         <w:szCs w:val="24"/>
       </w:rPr>
-      <w:t>2</w:t>
+      <w:t>11</w:t>
     </w:r>
     <w:r>
       <w:rPr>
@@ -11249,14 +11767,8 @@
 </w:ftr>
 </file>
 
-<file path=word/footer2.xml><?xml version="1.0" encoding="utf-8"?>
-<w:ftr xmlns:wpc="http://schemas.microsoft.com/office/word/2010/wordprocessingCanvas" xmlns:cx="http://schemas.microsoft.com/office/drawing/2014/chartex" xmlns:cx1="http://schemas.microsoft.com/office/drawing/2015/9/8/chartex" xmlns:cx2="http://schemas.microsoft.com/office/drawing/2015/10/21/chartex" xmlns:cx3="http://schemas.microsoft.com/office/drawing/2016/5/9/chartex" xmlns:cx4="http://schemas.microsoft.com/office/drawing/2016/5/10/chartex" xmlns:cx5="http://schemas.microsoft.com/office/drawing/2016/5/11/chartex" xmlns:cx6="http://schemas.microsoft.com/office/drawing/2016/5/12/chartex" xmlns:cx7="http://schemas.microsoft.com/office/drawing/2016/5/13/chartex" xmlns:cx8="http://schemas.microsoft.com/office/drawing/2016/5/14/chartex" xmlns:mc="http://schemas.openxmlformats.org/markup-compatibility/2006" xmlns:aink="http://schemas.microsoft.com/office/drawing/2016/ink" xmlns:am3d="http://schemas.microsoft.com/office/drawing/2017/model3d" xmlns:o="urn:schemas-microsoft-com:office:office" xmlns:oel="http://schemas.microsoft.com/office/2019/extlst" xmlns:r="http://schemas.openxmlformats.org/officeDocument/2006/relationships" xmlns:m="http://schemas.openxmlformats.org/officeDocument/2006/math" xmlns:v="urn:schemas-microsoft-com:vml" xmlns:wp14="http://schemas.microsoft.com/office/word/2010/wordprocessingDrawing" xmlns:wp="http://schemas.openxmlformats.org/drawingml/2006/wordprocessingDrawing" xmlns:w10="urn:schemas-microsoft-com:office:word" xmlns:w="http://schemas.openxmlformats.org/wordprocessingml/2006/main" xmlns:w14="http://schemas.microsoft.com/office/word/2010/wordml" xmlns:w15="http://schemas.microsoft.com/office/word/2012/wordml" xmlns:w16cex="http://schemas.microsoft.com/office/word/2018/wordml/cex" xmlns:w16cid="http://schemas.microsoft.com/office/word/2016/wordml/cid" xmlns:w16="http://schemas.microsoft.com/office/word/2018/wordml" xmlns:w16du="http://schemas.microsoft.com/office/word/2023/wordml/word16du" xmlns:w16sdtdh="http://schemas.microsoft.com/office/word/2020/wordml/sdtdatahash" xmlns:w16se="http://schemas.microsoft.com/office/word/2015/wordml/symex" xmlns:wpg="http://schemas.microsoft.com/office/word/2010/wordprocessingGroup" xmlns:wpi="http://schemas.microsoft.com/office/word/2010/wordprocessingInk" xmlns:wne="http://schemas.microsoft.com/office/word/2006/wordml" xmlns:wps="http://schemas.microsoft.com/office/word/2010/wordprocessingShape" mc:Ignorable="w14 w15 w16se w16cid w16 w16cex w16sdtdh w16du wp14">
-  <w:p/>
-</w:ftr>
-</file>
-
 <file path=word/footnotes.xml><?xml version="1.0" encoding="utf-8"?>
-<w:footnotes xmlns:wpc="http://schemas.microsoft.com/office/word/2010/wordprocessingCanvas" xmlns:cx="http://schemas.microsoft.com/office/drawing/2014/chartex" xmlns:cx1="http://schemas.microsoft.com/office/drawing/2015/9/8/chartex" xmlns:cx2="http://schemas.microsoft.com/office/drawing/2015/10/21/chartex" xmlns:cx3="http://schemas.microsoft.com/office/drawing/2016/5/9/chartex" xmlns:cx4="http://schemas.microsoft.com/office/drawing/2016/5/10/chartex" xmlns:cx5="http://schemas.microsoft.com/office/drawing/2016/5/11/chartex" xmlns:cx6="http://schemas.microsoft.com/office/drawing/2016/5/12/chartex" xmlns:cx7="http://schemas.microsoft.com/office/drawing/2016/5/13/chartex" xmlns:cx8="http://schemas.microsoft.com/office/drawing/2016/5/14/chartex" xmlns:mc="http://schemas.openxmlformats.org/markup-compatibility/2006" xmlns:aink="http://schemas.microsoft.com/office/drawing/2016/ink" xmlns:am3d="http://schemas.microsoft.com/office/drawing/2017/model3d" xmlns:o="urn:schemas-microsoft-com:office:office" xmlns:oel="http://schemas.microsoft.com/office/2019/extlst" xmlns:r="http://schemas.openxmlformats.org/officeDocument/2006/relationships" xmlns:m="http://schemas.openxmlformats.org/officeDocument/2006/math" xmlns:v="urn:schemas-microsoft-com:vml" xmlns:wp14="http://schemas.microsoft.com/office/word/2010/wordprocessingDrawing" xmlns:wp="http://schemas.openxmlformats.org/drawingml/2006/wordprocessingDrawing" xmlns:w10="urn:schemas-microsoft-com:office:word" xmlns:w="http://schemas.openxmlformats.org/wordprocessingml/2006/main" xmlns:w14="http://schemas.microsoft.com/office/word/2010/wordml" xmlns:w15="http://schemas.microsoft.com/office/word/2012/wordml" xmlns:w16cex="http://schemas.microsoft.com/office/word/2018/wordml/cex" xmlns:w16cid="http://schemas.microsoft.com/office/word/2016/wordml/cid" xmlns:w16="http://schemas.microsoft.com/office/word/2018/wordml" xmlns:w16du="http://schemas.microsoft.com/office/word/2023/wordml/word16du" xmlns:w16sdtdh="http://schemas.microsoft.com/office/word/2020/wordml/sdtdatahash" xmlns:w16se="http://schemas.microsoft.com/office/word/2015/wordml/symex" xmlns:wpg="http://schemas.microsoft.com/office/word/2010/wordprocessingGroup" xmlns:wpi="http://schemas.microsoft.com/office/word/2010/wordprocessingInk" xmlns:wne="http://schemas.microsoft.com/office/word/2006/wordml" xmlns:wps="http://schemas.microsoft.com/office/word/2010/wordprocessingShape" mc:Ignorable="w14 w15 w16se w16cid w16 w16cex w16sdtdh w16du wp14">
+<w:footnotes xmlns:wpc="http://schemas.microsoft.com/office/word/2010/wordprocessingCanvas" xmlns:cx="http://schemas.microsoft.com/office/drawing/2014/chartex" xmlns:cx1="http://schemas.microsoft.com/office/drawing/2015/9/8/chartex" xmlns:mc="http://schemas.openxmlformats.org/markup-compatibility/2006" xmlns:o="urn:schemas-microsoft-com:office:office" xmlns:r="http://schemas.openxmlformats.org/officeDocument/2006/relationships" xmlns:m="http://schemas.openxmlformats.org/officeDocument/2006/math" xmlns:v="urn:schemas-microsoft-com:vml" xmlns:wp14="http://schemas.microsoft.com/office/word/2010/wordprocessingDrawing" xmlns:wp="http://schemas.openxmlformats.org/drawingml/2006/wordprocessingDrawing" xmlns:w10="urn:schemas-microsoft-com:office:word" xmlns:w="http://schemas.openxmlformats.org/wordprocessingml/2006/main" xmlns:w14="http://schemas.microsoft.com/office/word/2010/wordml" xmlns:w15="http://schemas.microsoft.com/office/word/2012/wordml" xmlns:w16se="http://schemas.microsoft.com/office/word/2015/wordml/symex" xmlns:wpg="http://schemas.microsoft.com/office/word/2010/wordprocessingGroup" xmlns:wpi="http://schemas.microsoft.com/office/word/2010/wordprocessingInk" xmlns:wne="http://schemas.microsoft.com/office/word/2006/wordml" xmlns:wps="http://schemas.microsoft.com/office/word/2010/wordprocessingShape" mc:Ignorable="w14 w15 w16se wp14">
   <w:footnote w:type="separator" w:id="-1">
     <w:p>
       <w:pPr>
@@ -11281,23 +11793,39 @@
 </file>
 
 <file path=word/header1.xml><?xml version="1.0" encoding="utf-8"?>
-<w:hdr xmlns:wpc="http://schemas.microsoft.com/office/word/2010/wordprocessingCanvas" xmlns:cx="http://schemas.microsoft.com/office/drawing/2014/chartex" xmlns:cx1="http://schemas.microsoft.com/office/drawing/2015/9/8/chartex" xmlns:cx2="http://schemas.microsoft.com/office/drawing/2015/10/21/chartex" xmlns:cx3="http://schemas.microsoft.com/office/drawing/2016/5/9/chartex" xmlns:cx4="http://schemas.microsoft.com/office/drawing/2016/5/10/chartex" xmlns:cx5="http://schemas.microsoft.com/office/drawing/2016/5/11/chartex" xmlns:cx6="http://schemas.microsoft.com/office/drawing/2016/5/12/chartex" xmlns:cx7="http://schemas.microsoft.com/office/drawing/2016/5/13/chartex" xmlns:cx8="http://schemas.microsoft.com/office/drawing/2016/5/14/chartex" xmlns:mc="http://schemas.openxmlformats.org/markup-compatibility/2006" xmlns:aink="http://schemas.microsoft.com/office/drawing/2016/ink" xmlns:am3d="http://schemas.microsoft.com/office/drawing/2017/model3d" xmlns:o="urn:schemas-microsoft-com:office:office" xmlns:oel="http://schemas.microsoft.com/office/2019/extlst" xmlns:r="http://schemas.openxmlformats.org/officeDocument/2006/relationships" xmlns:m="http://schemas.openxmlformats.org/officeDocument/2006/math" xmlns:v="urn:schemas-microsoft-com:vml" xmlns:wp14="http://schemas.microsoft.com/office/word/2010/wordprocessingDrawing" xmlns:wp="http://schemas.openxmlformats.org/drawingml/2006/wordprocessingDrawing" xmlns:w10="urn:schemas-microsoft-com:office:word" xmlns:w="http://schemas.openxmlformats.org/wordprocessingml/2006/main" xmlns:w14="http://schemas.microsoft.com/office/word/2010/wordml" xmlns:w15="http://schemas.microsoft.com/office/word/2012/wordml" xmlns:w16cex="http://schemas.microsoft.com/office/word/2018/wordml/cex" xmlns:w16cid="http://schemas.microsoft.com/office/word/2016/wordml/cid" xmlns:w16="http://schemas.microsoft.com/office/word/2018/wordml" xmlns:w16du="http://schemas.microsoft.com/office/word/2023/wordml/word16du" xmlns:w16sdtdh="http://schemas.microsoft.com/office/word/2020/wordml/sdtdatahash" xmlns:w16se="http://schemas.microsoft.com/office/word/2015/wordml/symex" xmlns:wpg="http://schemas.microsoft.com/office/word/2010/wordprocessingGroup" xmlns:wpi="http://schemas.microsoft.com/office/word/2010/wordprocessingInk" xmlns:wne="http://schemas.microsoft.com/office/word/2006/wordml" xmlns:wps="http://schemas.microsoft.com/office/word/2010/wordprocessingShape" mc:Ignorable="w14 w15 w16se w16cid w16 w16cex w16sdtdh w16du wp14">
-  <w:p/>
-</w:hdr>
-</file>
-
-<file path=word/header2.xml><?xml version="1.0" encoding="utf-8"?>
-<w:hdr xmlns:wpc="http://schemas.microsoft.com/office/word/2010/wordprocessingCanvas" xmlns:cx="http://schemas.microsoft.com/office/drawing/2014/chartex" xmlns:cx1="http://schemas.microsoft.com/office/drawing/2015/9/8/chartex" xmlns:cx2="http://schemas.microsoft.com/office/drawing/2015/10/21/chartex" xmlns:cx3="http://schemas.microsoft.com/office/drawing/2016/5/9/chartex" xmlns:cx4="http://schemas.microsoft.com/office/drawing/2016/5/10/chartex" xmlns:cx5="http://schemas.microsoft.com/office/drawing/2016/5/11/chartex" xmlns:cx6="http://schemas.microsoft.com/office/drawing/2016/5/12/chartex" xmlns:cx7="http://schemas.microsoft.com/office/drawing/2016/5/13/chartex" xmlns:cx8="http://schemas.microsoft.com/office/drawing/2016/5/14/chartex" xmlns:mc="http://schemas.openxmlformats.org/markup-compatibility/2006" xmlns:aink="http://schemas.microsoft.com/office/drawing/2016/ink" xmlns:am3d="http://schemas.microsoft.com/office/drawing/2017/model3d" xmlns:o="urn:schemas-microsoft-com:office:office" xmlns:oel="http://schemas.microsoft.com/office/2019/extlst" xmlns:r="http://schemas.openxmlformats.org/officeDocument/2006/relationships" xmlns:m="http://schemas.openxmlformats.org/officeDocument/2006/math" xmlns:v="urn:schemas-microsoft-com:vml" xmlns:wp14="http://schemas.microsoft.com/office/word/2010/wordprocessingDrawing" xmlns:wp="http://schemas.openxmlformats.org/drawingml/2006/wordprocessingDrawing" xmlns:w10="urn:schemas-microsoft-com:office:word" xmlns:w="http://schemas.openxmlformats.org/wordprocessingml/2006/main" xmlns:w14="http://schemas.microsoft.com/office/word/2010/wordml" xmlns:w15="http://schemas.microsoft.com/office/word/2012/wordml" xmlns:w16cex="http://schemas.microsoft.com/office/word/2018/wordml/cex" xmlns:w16cid="http://schemas.microsoft.com/office/word/2016/wordml/cid" xmlns:w16="http://schemas.microsoft.com/office/word/2018/wordml" xmlns:w16du="http://schemas.microsoft.com/office/word/2023/wordml/word16du" xmlns:w16sdtdh="http://schemas.microsoft.com/office/word/2020/wordml/sdtdatahash" xmlns:w16se="http://schemas.microsoft.com/office/word/2015/wordml/symex" xmlns:wpg="http://schemas.microsoft.com/office/word/2010/wordprocessingGroup" xmlns:wpi="http://schemas.microsoft.com/office/word/2010/wordprocessingInk" xmlns:wne="http://schemas.microsoft.com/office/word/2006/wordml" xmlns:wps="http://schemas.microsoft.com/office/word/2010/wordprocessingShape" mc:Ignorable="w14 w15 w16se w16cid w16 w16cex w16sdtdh w16du wp14">
+<w:hdr xmlns:wpc="http://schemas.microsoft.com/office/word/2010/wordprocessingCanvas" xmlns:cx="http://schemas.microsoft.com/office/drawing/2014/chartex" xmlns:cx1="http://schemas.microsoft.com/office/drawing/2015/9/8/chartex" xmlns:mc="http://schemas.openxmlformats.org/markup-compatibility/2006" xmlns:o="urn:schemas-microsoft-com:office:office" xmlns:r="http://schemas.openxmlformats.org/officeDocument/2006/relationships" xmlns:m="http://schemas.openxmlformats.org/officeDocument/2006/math" xmlns:v="urn:schemas-microsoft-com:vml" xmlns:wp14="http://schemas.microsoft.com/office/word/2010/wordprocessingDrawing" xmlns:wp="http://schemas.openxmlformats.org/drawingml/2006/wordprocessingDrawing" xmlns:w10="urn:schemas-microsoft-com:office:word" xmlns:w="http://schemas.openxmlformats.org/wordprocessingml/2006/main" xmlns:w14="http://schemas.microsoft.com/office/word/2010/wordml" xmlns:w15="http://schemas.microsoft.com/office/word/2012/wordml" xmlns:w16se="http://schemas.microsoft.com/office/word/2015/wordml/symex" xmlns:wpg="http://schemas.microsoft.com/office/word/2010/wordprocessingGroup" xmlns:wpi="http://schemas.microsoft.com/office/word/2010/wordprocessingInk" xmlns:wne="http://schemas.microsoft.com/office/word/2006/wordml" xmlns:wps="http://schemas.microsoft.com/office/word/2010/wordprocessingShape" mc:Ignorable="w14 w15 w16se wp14">
   <w:p>
     <w:pPr>
       <w:spacing w:line="240" w:lineRule="auto"/>
       <w:rPr>
         <w:rFonts w:ascii="Times New Roman" w:eastAsia="Times New Roman" w:hAnsi="Times New Roman" w:cs="Times New Roman"/>
+        <w:sz w:val="16"/>
+        <w:szCs w:val="16"/>
+      </w:rPr>
+    </w:pPr>
+  </w:p>
+  <w:p>
+    <w:pPr>
+      <w:spacing w:line="240" w:lineRule="auto"/>
+      <w:rPr>
+        <w:rFonts w:ascii="Times New Roman" w:eastAsia="Times New Roman" w:hAnsi="Times New Roman" w:cs="Times New Roman"/>
+        <w:sz w:val="16"/>
+        <w:szCs w:val="16"/>
+      </w:rPr>
+    </w:pPr>
+  </w:p>
+  <w:p>
+    <w:pPr>
+      <w:spacing w:line="240" w:lineRule="auto"/>
+      <w:rPr>
+        <w:rFonts w:ascii="Times New Roman" w:eastAsia="Times New Roman" w:hAnsi="Times New Roman" w:cs="Times New Roman"/>
+        <w:i/>
       </w:rPr>
     </w:pPr>
     <w:r>
       <w:rPr>
         <w:rFonts w:ascii="Times New Roman" w:eastAsia="Times New Roman" w:hAnsi="Times New Roman" w:cs="Times New Roman"/>
+        <w:i/>
         <w:sz w:val="16"/>
         <w:szCs w:val="16"/>
       </w:rPr>
@@ -11309,7 +11837,7 @@
 </file>
 
 <file path=word/numbering.xml><?xml version="1.0" encoding="utf-8"?>
-<w:numbering xmlns:wpc="http://schemas.microsoft.com/office/word/2010/wordprocessingCanvas" xmlns:cx="http://schemas.microsoft.com/office/drawing/2014/chartex" xmlns:cx1="http://schemas.microsoft.com/office/drawing/2015/9/8/chartex" xmlns:cx2="http://schemas.microsoft.com/office/drawing/2015/10/21/chartex" xmlns:cx3="http://schemas.microsoft.com/office/drawing/2016/5/9/chartex" xmlns:cx4="http://schemas.microsoft.com/office/drawing/2016/5/10/chartex" xmlns:cx5="http://schemas.microsoft.com/office/drawing/2016/5/11/chartex" xmlns:cx6="http://schemas.microsoft.com/office/drawing/2016/5/12/chartex" xmlns:cx7="http://schemas.microsoft.com/office/drawing/2016/5/13/chartex" xmlns:cx8="http://schemas.microsoft.com/office/drawing/2016/5/14/chartex" xmlns:mc="http://schemas.openxmlformats.org/markup-compatibility/2006" xmlns:aink="http://schemas.microsoft.com/office/drawing/2016/ink" xmlns:am3d="http://schemas.microsoft.com/office/drawing/2017/model3d" xmlns:o="urn:schemas-microsoft-com:office:office" xmlns:oel="http://schemas.microsoft.com/office/2019/extlst" xmlns:r="http://schemas.openxmlformats.org/officeDocument/2006/relationships" xmlns:m="http://schemas.openxmlformats.org/officeDocument/2006/math" xmlns:v="urn:schemas-microsoft-com:vml" xmlns:wp14="http://schemas.microsoft.com/office/word/2010/wordprocessingDrawing" xmlns:wp="http://schemas.openxmlformats.org/drawingml/2006/wordprocessingDrawing" xmlns:w10="urn:schemas-microsoft-com:office:word" xmlns:w="http://schemas.openxmlformats.org/wordprocessingml/2006/main" xmlns:w14="http://schemas.microsoft.com/office/word/2010/wordml" xmlns:w15="http://schemas.microsoft.com/office/word/2012/wordml" xmlns:w16cex="http://schemas.microsoft.com/office/word/2018/wordml/cex" xmlns:w16cid="http://schemas.microsoft.com/office/word/2016/wordml/cid" xmlns:w16="http://schemas.microsoft.com/office/word/2018/wordml" xmlns:w16du="http://schemas.microsoft.com/office/word/2023/wordml/word16du" xmlns:w16sdtdh="http://schemas.microsoft.com/office/word/2020/wordml/sdtdatahash" xmlns:w16se="http://schemas.microsoft.com/office/word/2015/wordml/symex" xmlns:wpg="http://schemas.microsoft.com/office/word/2010/wordprocessingGroup" xmlns:wpi="http://schemas.microsoft.com/office/word/2010/wordprocessingInk" xmlns:wne="http://schemas.microsoft.com/office/word/2006/wordml" xmlns:wps="http://schemas.microsoft.com/office/word/2010/wordprocessingShape" mc:Ignorable="w14 w15 w16se w16cid w16 w16cex w16sdtdh w16du wp14">
+<w:numbering xmlns:wpc="http://schemas.microsoft.com/office/word/2010/wordprocessingCanvas" xmlns:cx="http://schemas.microsoft.com/office/drawing/2014/chartex" xmlns:cx1="http://schemas.microsoft.com/office/drawing/2015/9/8/chartex" xmlns:mc="http://schemas.openxmlformats.org/markup-compatibility/2006" xmlns:o="urn:schemas-microsoft-com:office:office" xmlns:r="http://schemas.openxmlformats.org/officeDocument/2006/relationships" xmlns:m="http://schemas.openxmlformats.org/officeDocument/2006/math" xmlns:v="urn:schemas-microsoft-com:vml" xmlns:wp14="http://schemas.microsoft.com/office/word/2010/wordprocessingDrawing" xmlns:wp="http://schemas.openxmlformats.org/drawingml/2006/wordprocessingDrawing" xmlns:w10="urn:schemas-microsoft-com:office:word" xmlns:w="http://schemas.openxmlformats.org/wordprocessingml/2006/main" xmlns:w14="http://schemas.microsoft.com/office/word/2010/wordml" xmlns:w15="http://schemas.microsoft.com/office/word/2012/wordml" xmlns:w16se="http://schemas.microsoft.com/office/word/2015/wordml/symex" xmlns:wpg="http://schemas.microsoft.com/office/word/2010/wordprocessingGroup" xmlns:wpi="http://schemas.microsoft.com/office/word/2010/wordprocessingInk" xmlns:wne="http://schemas.microsoft.com/office/word/2006/wordml" xmlns:wps="http://schemas.microsoft.com/office/word/2010/wordprocessingShape" mc:Ignorable="w14 w15 w16se wp14">
   <w:abstractNum w:abstractNumId="0" w15:restartNumberingAfterBreak="0">
     <w:nsid w:val="00352AB7"/>
     <w:multiLevelType w:val="multilevel"/>
@@ -14493,95 +15021,95 @@
       </w:rPr>
     </w:lvl>
   </w:abstractNum>
-  <w:num w:numId="1" w16cid:durableId="1911578547">
+  <w:num w:numId="1">
     <w:abstractNumId w:val="0"/>
   </w:num>
-  <w:num w:numId="2" w16cid:durableId="1224870348">
+  <w:num w:numId="2">
     <w:abstractNumId w:val="1"/>
   </w:num>
-  <w:num w:numId="3" w16cid:durableId="1081485547">
+  <w:num w:numId="3">
     <w:abstractNumId w:val="14"/>
   </w:num>
-  <w:num w:numId="4" w16cid:durableId="293022128">
+  <w:num w:numId="4">
     <w:abstractNumId w:val="3"/>
   </w:num>
-  <w:num w:numId="5" w16cid:durableId="1865822826">
+  <w:num w:numId="5">
     <w:abstractNumId w:val="9"/>
   </w:num>
-  <w:num w:numId="6" w16cid:durableId="1011253220">
+  <w:num w:numId="6">
     <w:abstractNumId w:val="22"/>
   </w:num>
-  <w:num w:numId="7" w16cid:durableId="401097861">
+  <w:num w:numId="7">
     <w:abstractNumId w:val="4"/>
   </w:num>
-  <w:num w:numId="8" w16cid:durableId="1143692925">
+  <w:num w:numId="8">
     <w:abstractNumId w:val="17"/>
   </w:num>
-  <w:num w:numId="9" w16cid:durableId="314535377">
+  <w:num w:numId="9">
     <w:abstractNumId w:val="16"/>
   </w:num>
-  <w:num w:numId="10" w16cid:durableId="1678146585">
+  <w:num w:numId="10">
     <w:abstractNumId w:val="6"/>
   </w:num>
-  <w:num w:numId="11" w16cid:durableId="1660697616">
+  <w:num w:numId="11">
     <w:abstractNumId w:val="13"/>
   </w:num>
-  <w:num w:numId="12" w16cid:durableId="652564448">
+  <w:num w:numId="12">
     <w:abstractNumId w:val="15"/>
   </w:num>
-  <w:num w:numId="13" w16cid:durableId="1544756012">
+  <w:num w:numId="13">
     <w:abstractNumId w:val="27"/>
   </w:num>
-  <w:num w:numId="14" w16cid:durableId="1742479847">
+  <w:num w:numId="14">
     <w:abstractNumId w:val="18"/>
   </w:num>
-  <w:num w:numId="15" w16cid:durableId="395859123">
+  <w:num w:numId="15">
     <w:abstractNumId w:val="21"/>
   </w:num>
-  <w:num w:numId="16" w16cid:durableId="1029525280">
+  <w:num w:numId="16">
     <w:abstractNumId w:val="24"/>
   </w:num>
-  <w:num w:numId="17" w16cid:durableId="1886601093">
+  <w:num w:numId="17">
     <w:abstractNumId w:val="12"/>
   </w:num>
-  <w:num w:numId="18" w16cid:durableId="1581988265">
+  <w:num w:numId="18">
     <w:abstractNumId w:val="8"/>
   </w:num>
-  <w:num w:numId="19" w16cid:durableId="1200823516">
+  <w:num w:numId="19">
     <w:abstractNumId w:val="7"/>
   </w:num>
-  <w:num w:numId="20" w16cid:durableId="512112050">
+  <w:num w:numId="20">
     <w:abstractNumId w:val="25"/>
   </w:num>
-  <w:num w:numId="21" w16cid:durableId="172693401">
+  <w:num w:numId="21">
     <w:abstractNumId w:val="26"/>
   </w:num>
-  <w:num w:numId="22" w16cid:durableId="1720862046">
+  <w:num w:numId="22">
     <w:abstractNumId w:val="2"/>
   </w:num>
-  <w:num w:numId="23" w16cid:durableId="272518073">
+  <w:num w:numId="23">
     <w:abstractNumId w:val="10"/>
   </w:num>
-  <w:num w:numId="24" w16cid:durableId="751318389">
+  <w:num w:numId="24">
     <w:abstractNumId w:val="23"/>
   </w:num>
-  <w:num w:numId="25" w16cid:durableId="1183324863">
+  <w:num w:numId="25">
     <w:abstractNumId w:val="20"/>
   </w:num>
-  <w:num w:numId="26" w16cid:durableId="1043284010">
+  <w:num w:numId="26">
     <w:abstractNumId w:val="5"/>
   </w:num>
-  <w:num w:numId="27" w16cid:durableId="1731688951">
+  <w:num w:numId="27">
     <w:abstractNumId w:val="11"/>
   </w:num>
-  <w:num w:numId="28" w16cid:durableId="984242426">
+  <w:num w:numId="28">
     <w:abstractNumId w:val="19"/>
   </w:num>
 </w:numbering>
 </file>
 
 <file path=word/styles.xml><?xml version="1.0" encoding="utf-8"?>
-<w:styles xmlns:mc="http://schemas.openxmlformats.org/markup-compatibility/2006" xmlns:r="http://schemas.openxmlformats.org/officeDocument/2006/relationships" xmlns:w="http://schemas.openxmlformats.org/wordprocessingml/2006/main" xmlns:w14="http://schemas.microsoft.com/office/word/2010/wordml" xmlns:w15="http://schemas.microsoft.com/office/word/2012/wordml" xmlns:w16cex="http://schemas.microsoft.com/office/word/2018/wordml/cex" xmlns:w16cid="http://schemas.microsoft.com/office/word/2016/wordml/cid" xmlns:w16="http://schemas.microsoft.com/office/word/2018/wordml" xmlns:w16du="http://schemas.microsoft.com/office/word/2023/wordml/word16du" xmlns:w16sdtdh="http://schemas.microsoft.com/office/word/2020/wordml/sdtdatahash" xmlns:w16se="http://schemas.microsoft.com/office/word/2015/wordml/symex" mc:Ignorable="w14 w15 w16se w16cid w16 w16cex w16sdtdh w16du">
+<w:styles xmlns:mc="http://schemas.openxmlformats.org/markup-compatibility/2006" xmlns:r="http://schemas.openxmlformats.org/officeDocument/2006/relationships" xmlns:w="http://schemas.openxmlformats.org/wordprocessingml/2006/main" xmlns:w14="http://schemas.microsoft.com/office/word/2010/wordml" xmlns:w15="http://schemas.microsoft.com/office/word/2012/wordml" xmlns:w16se="http://schemas.microsoft.com/office/word/2015/wordml/symex" mc:Ignorable="w14 w15 w16se">
   <w:docDefaults>
     <w:rPrDefault>
       <w:rPr>
@@ -14597,7 +15125,7 @@
       </w:pPr>
     </w:pPrDefault>
   </w:docDefaults>
-  <w:latentStyles w:defLockedState="0" w:defUIPriority="99" w:defSemiHidden="0" w:defUnhideWhenUsed="0" w:defQFormat="0" w:count="376">
+  <w:latentStyles w:defLockedState="0" w:defUIPriority="99" w:defSemiHidden="0" w:defUnhideWhenUsed="0" w:defQFormat="0" w:count="371">
     <w:lsdException w:name="Normal" w:uiPriority="0" w:qFormat="1"/>
     <w:lsdException w:name="heading 1" w:uiPriority="9" w:qFormat="1"/>
     <w:lsdException w:name="heading 2" w:semiHidden="1" w:uiPriority="9" w:unhideWhenUsed="1" w:qFormat="1"/>
@@ -14969,11 +15497,6 @@
     <w:lsdException w:name="List Table 5 Dark Accent 6" w:uiPriority="50"/>
     <w:lsdException w:name="List Table 6 Colorful Accent 6" w:uiPriority="51"/>
     <w:lsdException w:name="List Table 7 Colorful Accent 6" w:uiPriority="52"/>
-    <w:lsdException w:name="Mention" w:semiHidden="1" w:unhideWhenUsed="1"/>
-    <w:lsdException w:name="Smart Hyperlink" w:semiHidden="1" w:unhideWhenUsed="1"/>
-    <w:lsdException w:name="Hashtag" w:semiHidden="1" w:unhideWhenUsed="1"/>
-    <w:lsdException w:name="Unresolved Mention" w:semiHidden="1" w:unhideWhenUsed="1"/>
-    <w:lsdException w:name="Smart Link" w:semiHidden="1" w:unhideWhenUsed="1"/>
   </w:latentStyles>
   <w:style w:type="paragraph" w:default="1" w:styleId="Normal">
     <w:name w:val="Normal"/>
@@ -15159,6 +15682,50 @@
       <w:sz w:val="26"/>
       <w:szCs w:val="26"/>
     </w:rPr>
+  </w:style>
+  <w:style w:type="paragraph" w:styleId="Header">
+    <w:name w:val="header"/>
+    <w:basedOn w:val="Normal"/>
+    <w:link w:val="HeaderChar"/>
+    <w:uiPriority w:val="99"/>
+    <w:unhideWhenUsed/>
+    <w:rsid w:val="00A7724A"/>
+    <w:pPr>
+      <w:tabs>
+        <w:tab w:val="center" w:pos="4680"/>
+        <w:tab w:val="right" w:pos="9360"/>
+      </w:tabs>
+      <w:spacing w:line="240" w:lineRule="auto"/>
+    </w:pPr>
+  </w:style>
+  <w:style w:type="character" w:customStyle="1" w:styleId="HeaderChar">
+    <w:name w:val="Header Char"/>
+    <w:basedOn w:val="DefaultParagraphFont"/>
+    <w:link w:val="Header"/>
+    <w:uiPriority w:val="99"/>
+    <w:rsid w:val="00A7724A"/>
+  </w:style>
+  <w:style w:type="paragraph" w:styleId="Footer">
+    <w:name w:val="footer"/>
+    <w:basedOn w:val="Normal"/>
+    <w:link w:val="FooterChar"/>
+    <w:uiPriority w:val="99"/>
+    <w:unhideWhenUsed/>
+    <w:rsid w:val="00A7724A"/>
+    <w:pPr>
+      <w:tabs>
+        <w:tab w:val="center" w:pos="4680"/>
+        <w:tab w:val="right" w:pos="9360"/>
+      </w:tabs>
+      <w:spacing w:line="240" w:lineRule="auto"/>
+    </w:pPr>
+  </w:style>
+  <w:style w:type="character" w:customStyle="1" w:styleId="FooterChar">
+    <w:name w:val="Footer Char"/>
+    <w:basedOn w:val="DefaultParagraphFont"/>
+    <w:link w:val="Footer"/>
+    <w:uiPriority w:val="99"/>
+    <w:rsid w:val="00A7724A"/>
   </w:style>
 </w:styles>
 </file>

</xml_diff>